<commit_message>
Add Unreal Engine Project
</commit_message>
<xml_diff>
--- a/Documentation/Game Design Block/Gameplay Logic/Lista de Mapas.docx
+++ b/Documentation/Game Design Block/Gameplay Logic/Lista de Mapas.docx
@@ -52,18 +52,23 @@
         <w:tblLook w:val="04A0" w:firstRow="1" w:lastRow="0" w:firstColumn="1" w:lastColumn="0" w:noHBand="0" w:noVBand="1"/>
       </w:tblPr>
       <w:tblGrid>
-        <w:gridCol w:w="1069"/>
-        <w:gridCol w:w="1679"/>
-        <w:gridCol w:w="2573"/>
-        <w:gridCol w:w="2520"/>
-        <w:gridCol w:w="2103"/>
-        <w:gridCol w:w="2361"/>
-        <w:gridCol w:w="2085"/>
+        <w:gridCol w:w="927"/>
+        <w:gridCol w:w="1350"/>
+        <w:gridCol w:w="1877"/>
+        <w:gridCol w:w="1731"/>
+        <w:gridCol w:w="1474"/>
+        <w:gridCol w:w="2772"/>
+        <w:gridCol w:w="1062"/>
+        <w:gridCol w:w="648"/>
+        <w:gridCol w:w="650"/>
+        <w:gridCol w:w="649"/>
+        <w:gridCol w:w="602"/>
+        <w:gridCol w:w="1646"/>
       </w:tblGrid>
       <w:tr>
         <w:tc>
           <w:tcPr>
-            <w:tcW w:w="1069" w:type="dxa"/>
+            <w:tcW w:w="929" w:type="dxa"/>
           </w:tcPr>
           <w:p>
             <w:pPr>
@@ -86,7 +91,7 @@
         </w:tc>
         <w:tc>
           <w:tcPr>
-            <w:tcW w:w="1679" w:type="dxa"/>
+            <w:tcW w:w="1353" w:type="dxa"/>
           </w:tcPr>
           <w:p>
             <w:pPr>
@@ -109,7 +114,7 @@
         </w:tc>
         <w:tc>
           <w:tcPr>
-            <w:tcW w:w="2573" w:type="dxa"/>
+            <w:tcW w:w="1884" w:type="dxa"/>
           </w:tcPr>
           <w:p>
             <w:pPr>
@@ -132,7 +137,7 @@
         </w:tc>
         <w:tc>
           <w:tcPr>
-            <w:tcW w:w="2520" w:type="dxa"/>
+            <w:tcW w:w="1739" w:type="dxa"/>
           </w:tcPr>
           <w:p>
             <w:pPr>
@@ -155,7 +160,7 @@
         </w:tc>
         <w:tc>
           <w:tcPr>
-            <w:tcW w:w="2103" w:type="dxa"/>
+            <w:tcW w:w="1481" w:type="dxa"/>
           </w:tcPr>
           <w:p>
             <w:pPr>
@@ -178,7 +183,7 @@
         </w:tc>
         <w:tc>
           <w:tcPr>
-            <w:tcW w:w="2361" w:type="dxa"/>
+            <w:tcW w:w="2795" w:type="dxa"/>
           </w:tcPr>
           <w:p>
             <w:pPr>
@@ -201,7 +206,7 @@
         </w:tc>
         <w:tc>
           <w:tcPr>
-            <w:tcW w:w="2085" w:type="dxa"/>
+            <w:tcW w:w="651" w:type="dxa"/>
           </w:tcPr>
           <w:p>
             <w:pPr>
@@ -218,6 +223,142 @@
                 <w:sz w:val="18"/>
                 <w:szCs w:val="18"/>
               </w:rPr>
+              <w:t>Cantidad</w:t>
+            </w:r>
+          </w:p>
+          <w:p>
+            <w:pPr>
+              <w:jc w:val="center"/>
+              <w:rPr>
+                <w:b/>
+                <w:sz w:val="18"/>
+                <w:szCs w:val="18"/>
+              </w:rPr>
+            </w:pPr>
+            <w:r>
+              <w:rPr>
+                <w:b/>
+                <w:sz w:val="18"/>
+                <w:szCs w:val="18"/>
+              </w:rPr>
+              <w:t>looteable</w:t>
+            </w:r>
+          </w:p>
+        </w:tc>
+        <w:tc>
+          <w:tcPr>
+            <w:tcW w:w="651" w:type="dxa"/>
+          </w:tcPr>
+          <w:p>
+            <w:pPr>
+              <w:jc w:val="center"/>
+              <w:rPr>
+                <w:b/>
+                <w:sz w:val="18"/>
+                <w:szCs w:val="18"/>
+              </w:rPr>
+            </w:pPr>
+            <w:r>
+              <w:rPr>
+                <w:b/>
+                <w:sz w:val="18"/>
+                <w:szCs w:val="18"/>
+              </w:rPr>
+              <w:t>Bat</w:t>
+            </w:r>
+          </w:p>
+        </w:tc>
+        <w:tc>
+          <w:tcPr>
+            <w:tcW w:w="652" w:type="dxa"/>
+          </w:tcPr>
+          <w:p>
+            <w:pPr>
+              <w:jc w:val="center"/>
+              <w:rPr>
+                <w:b/>
+                <w:sz w:val="18"/>
+                <w:szCs w:val="18"/>
+              </w:rPr>
+            </w:pPr>
+            <w:r>
+              <w:rPr>
+                <w:b/>
+                <w:sz w:val="18"/>
+                <w:szCs w:val="18"/>
+              </w:rPr>
+              <w:t>Oro</w:t>
+            </w:r>
+          </w:p>
+        </w:tc>
+        <w:tc>
+          <w:tcPr>
+            <w:tcW w:w="652" w:type="dxa"/>
+          </w:tcPr>
+          <w:p>
+            <w:pPr>
+              <w:jc w:val="center"/>
+              <w:rPr>
+                <w:b/>
+                <w:sz w:val="18"/>
+                <w:szCs w:val="18"/>
+              </w:rPr>
+            </w:pPr>
+            <w:r>
+              <w:rPr>
+                <w:b/>
+                <w:sz w:val="18"/>
+                <w:szCs w:val="18"/>
+              </w:rPr>
+              <w:t>Cri</w:t>
+            </w:r>
+          </w:p>
+        </w:tc>
+        <w:tc>
+          <w:tcPr>
+            <w:tcW w:w="603" w:type="dxa"/>
+          </w:tcPr>
+          <w:p>
+            <w:pPr>
+              <w:jc w:val="center"/>
+              <w:rPr>
+                <w:b/>
+                <w:sz w:val="18"/>
+                <w:szCs w:val="18"/>
+              </w:rPr>
+            </w:pPr>
+            <w:r>
+              <w:rPr>
+                <w:b/>
+                <w:sz w:val="18"/>
+                <w:szCs w:val="18"/>
+              </w:rPr>
+              <w:t>Met</w:t>
+            </w:r>
+          </w:p>
+        </w:tc>
+        <w:tc>
+          <w:tcPr>
+            <w:tcW w:w="1651" w:type="dxa"/>
+            <w:shd w:val="clear" w:color="auto" w:fill="000000" w:themeFill="text1"/>
+          </w:tcPr>
+          <w:p>
+            <w:pPr>
+              <w:jc w:val="center"/>
+              <w:rPr>
+                <w:b/>
+                <w:color w:val="000000" w:themeColor="text1"/>
+                <w:sz w:val="18"/>
+                <w:szCs w:val="18"/>
+              </w:rPr>
+            </w:pPr>
+            <w:r>
+              <w:rPr>
+                <w:b/>
+                <w:color w:val="000000" w:themeColor="text1"/>
+                <w:sz w:val="18"/>
+                <w:szCs w:val="18"/>
+              </w:rPr>
               <w:t>Evento catástrofe</w:t>
             </w:r>
           </w:p>
@@ -226,7 +367,7 @@
       <w:tr>
         <w:tc>
           <w:tcPr>
-            <w:tcW w:w="1069" w:type="dxa"/>
+            <w:tcW w:w="929" w:type="dxa"/>
             <w:shd w:val="clear" w:color="auto" w:fill="92D050"/>
             <w:vAlign w:val="center"/>
           </w:tcPr>
@@ -238,7 +379,7 @@
         </w:tc>
         <w:tc>
           <w:tcPr>
-            <w:tcW w:w="1679" w:type="dxa"/>
+            <w:tcW w:w="1353" w:type="dxa"/>
             <w:shd w:val="clear" w:color="auto" w:fill="92D050"/>
           </w:tcPr>
           <w:p>
@@ -249,7 +390,7 @@
         </w:tc>
         <w:tc>
           <w:tcPr>
-            <w:tcW w:w="2573" w:type="dxa"/>
+            <w:tcW w:w="1884" w:type="dxa"/>
             <w:shd w:val="clear" w:color="auto" w:fill="92D050"/>
             <w:vAlign w:val="center"/>
           </w:tcPr>
@@ -261,7 +402,7 @@
         </w:tc>
         <w:tc>
           <w:tcPr>
-            <w:tcW w:w="2520" w:type="dxa"/>
+            <w:tcW w:w="1739" w:type="dxa"/>
             <w:shd w:val="clear" w:color="auto" w:fill="92D050"/>
             <w:vAlign w:val="center"/>
           </w:tcPr>
@@ -273,7 +414,7 @@
         </w:tc>
         <w:tc>
           <w:tcPr>
-            <w:tcW w:w="2103" w:type="dxa"/>
+            <w:tcW w:w="1481" w:type="dxa"/>
             <w:vMerge w:val="restart"/>
             <w:shd w:val="clear" w:color="auto" w:fill="92D050"/>
           </w:tcPr>
@@ -290,7 +431,7 @@
         </w:tc>
         <w:tc>
           <w:tcPr>
-            <w:tcW w:w="2361" w:type="dxa"/>
+            <w:tcW w:w="2795" w:type="dxa"/>
             <w:shd w:val="clear" w:color="auto" w:fill="92D050"/>
           </w:tcPr>
           <w:p>
@@ -301,17 +442,88 @@
         </w:tc>
         <w:tc>
           <w:tcPr>
-            <w:tcW w:w="2085" w:type="dxa"/>
+            <w:tcW w:w="651" w:type="dxa"/>
+            <w:shd w:val="clear" w:color="auto" w:fill="92D050"/>
+          </w:tcPr>
+          <w:p>
+            <w:r>
+              <w:t>90%/10%</w:t>
+            </w:r>
+          </w:p>
+          <w:p>
+            <w:r>
+              <w:t>50%/50%</w:t>
+            </w:r>
+          </w:p>
+          <w:p/>
+        </w:tc>
+        <w:tc>
+          <w:tcPr>
+            <w:tcW w:w="651" w:type="dxa"/>
             <w:vMerge w:val="restart"/>
             <w:shd w:val="clear" w:color="auto" w:fill="92D050"/>
           </w:tcPr>
-          <w:p/>
+          <w:p>
+            <w:r>
+              <w:t>75</w:t>
+            </w:r>
+          </w:p>
+        </w:tc>
+        <w:tc>
+          <w:tcPr>
+            <w:tcW w:w="652" w:type="dxa"/>
+            <w:vMerge w:val="restart"/>
+            <w:shd w:val="clear" w:color="auto" w:fill="92D050"/>
+          </w:tcPr>
+          <w:p>
+            <w:r>
+              <w:t>5</w:t>
+            </w:r>
+          </w:p>
+        </w:tc>
+        <w:tc>
+          <w:tcPr>
+            <w:tcW w:w="652" w:type="dxa"/>
+            <w:vMerge w:val="restart"/>
+            <w:shd w:val="clear" w:color="auto" w:fill="92D050"/>
+          </w:tcPr>
+          <w:p>
+            <w:r>
+              <w:t>10</w:t>
+            </w:r>
+          </w:p>
+        </w:tc>
+        <w:tc>
+          <w:tcPr>
+            <w:tcW w:w="603" w:type="dxa"/>
+            <w:vMerge w:val="restart"/>
+            <w:shd w:val="clear" w:color="auto" w:fill="92D050"/>
+          </w:tcPr>
+          <w:p>
+            <w:r>
+              <w:t>10</w:t>
+            </w:r>
+          </w:p>
+        </w:tc>
+        <w:tc>
+          <w:tcPr>
+            <w:tcW w:w="1651" w:type="dxa"/>
+            <w:vMerge w:val="restart"/>
+            <w:shd w:val="clear" w:color="auto" w:fill="000000" w:themeFill="text1"/>
+          </w:tcPr>
+          <w:p>
+            <w:pPr>
+              <w:rPr>
+                <w:color w:val="000000" w:themeColor="text1"/>
+              </w:rPr>
+            </w:pPr>
+          </w:p>
         </w:tc>
       </w:tr>
       <w:tr>
         <w:tc>
           <w:tcPr>
-            <w:tcW w:w="1069" w:type="dxa"/>
+            <w:tcW w:w="929" w:type="dxa"/>
             <w:shd w:val="clear" w:color="auto" w:fill="92D050"/>
             <w:vAlign w:val="center"/>
           </w:tcPr>
@@ -323,55 +535,107 @@
         </w:tc>
         <w:tc>
           <w:tcPr>
-            <w:tcW w:w="1679" w:type="dxa"/>
-            <w:shd w:val="clear" w:color="auto" w:fill="92D050"/>
-          </w:tcPr>
-          <w:p/>
-        </w:tc>
-        <w:tc>
-          <w:tcPr>
-            <w:tcW w:w="2573" w:type="dxa"/>
-            <w:shd w:val="clear" w:color="auto" w:fill="92D050"/>
-            <w:vAlign w:val="center"/>
-          </w:tcPr>
-          <w:p/>
-        </w:tc>
-        <w:tc>
-          <w:tcPr>
-            <w:tcW w:w="2520" w:type="dxa"/>
-            <w:shd w:val="clear" w:color="auto" w:fill="92D050"/>
-            <w:vAlign w:val="center"/>
-          </w:tcPr>
-          <w:p/>
-        </w:tc>
-        <w:tc>
-          <w:tcPr>
-            <w:tcW w:w="2103" w:type="dxa"/>
-            <w:vMerge/>
-            <w:shd w:val="clear" w:color="auto" w:fill="92D050"/>
-          </w:tcPr>
-          <w:p/>
-        </w:tc>
-        <w:tc>
-          <w:tcPr>
-            <w:tcW w:w="2361" w:type="dxa"/>
-            <w:shd w:val="clear" w:color="auto" w:fill="92D050"/>
-          </w:tcPr>
-          <w:p/>
-        </w:tc>
-        <w:tc>
-          <w:tcPr>
-            <w:tcW w:w="2085" w:type="dxa"/>
-            <w:vMerge/>
-            <w:shd w:val="clear" w:color="auto" w:fill="92D050"/>
-          </w:tcPr>
-          <w:p/>
+            <w:tcW w:w="1353" w:type="dxa"/>
+            <w:shd w:val="clear" w:color="auto" w:fill="92D050"/>
+          </w:tcPr>
+          <w:p/>
+        </w:tc>
+        <w:tc>
+          <w:tcPr>
+            <w:tcW w:w="1884" w:type="dxa"/>
+            <w:shd w:val="clear" w:color="auto" w:fill="92D050"/>
+            <w:vAlign w:val="center"/>
+          </w:tcPr>
+          <w:p/>
+        </w:tc>
+        <w:tc>
+          <w:tcPr>
+            <w:tcW w:w="1739" w:type="dxa"/>
+            <w:shd w:val="clear" w:color="auto" w:fill="92D050"/>
+            <w:vAlign w:val="center"/>
+          </w:tcPr>
+          <w:p/>
+        </w:tc>
+        <w:tc>
+          <w:tcPr>
+            <w:tcW w:w="1481" w:type="dxa"/>
+            <w:vMerge/>
+            <w:shd w:val="clear" w:color="auto" w:fill="92D050"/>
+          </w:tcPr>
+          <w:p/>
+        </w:tc>
+        <w:tc>
+          <w:tcPr>
+            <w:tcW w:w="2795" w:type="dxa"/>
+            <w:shd w:val="clear" w:color="auto" w:fill="92D050"/>
+          </w:tcPr>
+          <w:p/>
+        </w:tc>
+        <w:tc>
+          <w:tcPr>
+            <w:tcW w:w="651" w:type="dxa"/>
+            <w:shd w:val="clear" w:color="auto" w:fill="92D050"/>
+          </w:tcPr>
+          <w:p>
+            <w:r>
+              <w:t>Vida</w:t>
+            </w:r>
+            <w:r>
+              <w:t>*1</w:t>
+            </w:r>
+          </w:p>
+        </w:tc>
+        <w:tc>
+          <w:tcPr>
+            <w:tcW w:w="651" w:type="dxa"/>
+            <w:vMerge/>
+            <w:shd w:val="clear" w:color="auto" w:fill="92D050"/>
+          </w:tcPr>
+          <w:p/>
+        </w:tc>
+        <w:tc>
+          <w:tcPr>
+            <w:tcW w:w="652" w:type="dxa"/>
+            <w:vMerge/>
+            <w:shd w:val="clear" w:color="auto" w:fill="92D050"/>
+          </w:tcPr>
+          <w:p/>
+        </w:tc>
+        <w:tc>
+          <w:tcPr>
+            <w:tcW w:w="652" w:type="dxa"/>
+            <w:vMerge/>
+            <w:shd w:val="clear" w:color="auto" w:fill="92D050"/>
+          </w:tcPr>
+          <w:p/>
+        </w:tc>
+        <w:tc>
+          <w:tcPr>
+            <w:tcW w:w="603" w:type="dxa"/>
+            <w:vMerge/>
+            <w:shd w:val="clear" w:color="auto" w:fill="92D050"/>
+          </w:tcPr>
+          <w:p/>
+        </w:tc>
+        <w:tc>
+          <w:tcPr>
+            <w:tcW w:w="1651" w:type="dxa"/>
+            <w:vMerge/>
+            <w:shd w:val="clear" w:color="auto" w:fill="000000" w:themeFill="text1"/>
+          </w:tcPr>
+          <w:p>
+            <w:pPr>
+              <w:rPr>
+                <w:color w:val="000000" w:themeColor="text1"/>
+              </w:rPr>
+            </w:pPr>
+          </w:p>
         </w:tc>
       </w:tr>
       <w:tr>
         <w:tc>
           <w:tcPr>
-            <w:tcW w:w="1069" w:type="dxa"/>
+            <w:tcW w:w="929" w:type="dxa"/>
             <w:shd w:val="clear" w:color="auto" w:fill="92D050"/>
             <w:vAlign w:val="center"/>
           </w:tcPr>
@@ -383,55 +647,110 @@
         </w:tc>
         <w:tc>
           <w:tcPr>
-            <w:tcW w:w="1679" w:type="dxa"/>
-            <w:shd w:val="clear" w:color="auto" w:fill="92D050"/>
-          </w:tcPr>
-          <w:p/>
-        </w:tc>
-        <w:tc>
-          <w:tcPr>
-            <w:tcW w:w="2573" w:type="dxa"/>
-            <w:shd w:val="clear" w:color="auto" w:fill="92D050"/>
-            <w:vAlign w:val="center"/>
-          </w:tcPr>
-          <w:p/>
-        </w:tc>
-        <w:tc>
-          <w:tcPr>
-            <w:tcW w:w="2520" w:type="dxa"/>
-            <w:shd w:val="clear" w:color="auto" w:fill="92D050"/>
-            <w:vAlign w:val="center"/>
-          </w:tcPr>
-          <w:p/>
-        </w:tc>
-        <w:tc>
-          <w:tcPr>
-            <w:tcW w:w="2103" w:type="dxa"/>
-            <w:vMerge/>
-            <w:shd w:val="clear" w:color="auto" w:fill="92D050"/>
-          </w:tcPr>
-          <w:p/>
-        </w:tc>
-        <w:tc>
-          <w:tcPr>
-            <w:tcW w:w="2361" w:type="dxa"/>
-            <w:shd w:val="clear" w:color="auto" w:fill="92D050"/>
-          </w:tcPr>
-          <w:p/>
-        </w:tc>
-        <w:tc>
-          <w:tcPr>
-            <w:tcW w:w="2085" w:type="dxa"/>
-            <w:vMerge/>
-            <w:shd w:val="clear" w:color="auto" w:fill="92D050"/>
-          </w:tcPr>
-          <w:p/>
+            <w:tcW w:w="1353" w:type="dxa"/>
+            <w:shd w:val="clear" w:color="auto" w:fill="92D050"/>
+          </w:tcPr>
+          <w:p/>
+        </w:tc>
+        <w:tc>
+          <w:tcPr>
+            <w:tcW w:w="1884" w:type="dxa"/>
+            <w:shd w:val="clear" w:color="auto" w:fill="92D050"/>
+            <w:vAlign w:val="center"/>
+          </w:tcPr>
+          <w:p/>
+        </w:tc>
+        <w:tc>
+          <w:tcPr>
+            <w:tcW w:w="1739" w:type="dxa"/>
+            <w:shd w:val="clear" w:color="auto" w:fill="92D050"/>
+            <w:vAlign w:val="center"/>
+          </w:tcPr>
+          <w:p/>
+        </w:tc>
+        <w:tc>
+          <w:tcPr>
+            <w:tcW w:w="1481" w:type="dxa"/>
+            <w:vMerge/>
+            <w:shd w:val="clear" w:color="auto" w:fill="92D050"/>
+          </w:tcPr>
+          <w:p/>
+        </w:tc>
+        <w:tc>
+          <w:tcPr>
+            <w:tcW w:w="2795" w:type="dxa"/>
+            <w:shd w:val="clear" w:color="auto" w:fill="92D050"/>
+          </w:tcPr>
+          <w:p/>
+        </w:tc>
+        <w:tc>
+          <w:tcPr>
+            <w:tcW w:w="651" w:type="dxa"/>
+            <w:shd w:val="clear" w:color="auto" w:fill="92D050"/>
+          </w:tcPr>
+          <w:p>
+            <w:r>
+              <w:t>Vida</w:t>
+            </w:r>
+            <w:r>
+              <w:t xml:space="preserve"> </w:t>
+            </w:r>
+            <w:r>
+              <w:t>*2</w:t>
+            </w:r>
+          </w:p>
+        </w:tc>
+        <w:tc>
+          <w:tcPr>
+            <w:tcW w:w="651" w:type="dxa"/>
+            <w:vMerge/>
+            <w:shd w:val="clear" w:color="auto" w:fill="92D050"/>
+          </w:tcPr>
+          <w:p/>
+        </w:tc>
+        <w:tc>
+          <w:tcPr>
+            <w:tcW w:w="652" w:type="dxa"/>
+            <w:vMerge/>
+            <w:shd w:val="clear" w:color="auto" w:fill="92D050"/>
+          </w:tcPr>
+          <w:p/>
+        </w:tc>
+        <w:tc>
+          <w:tcPr>
+            <w:tcW w:w="652" w:type="dxa"/>
+            <w:vMerge/>
+            <w:shd w:val="clear" w:color="auto" w:fill="92D050"/>
+          </w:tcPr>
+          <w:p/>
+        </w:tc>
+        <w:tc>
+          <w:tcPr>
+            <w:tcW w:w="603" w:type="dxa"/>
+            <w:vMerge/>
+            <w:shd w:val="clear" w:color="auto" w:fill="92D050"/>
+          </w:tcPr>
+          <w:p/>
+        </w:tc>
+        <w:tc>
+          <w:tcPr>
+            <w:tcW w:w="1651" w:type="dxa"/>
+            <w:vMerge/>
+            <w:shd w:val="clear" w:color="auto" w:fill="000000" w:themeFill="text1"/>
+          </w:tcPr>
+          <w:p>
+            <w:pPr>
+              <w:rPr>
+                <w:color w:val="000000" w:themeColor="text1"/>
+              </w:rPr>
+            </w:pPr>
+          </w:p>
         </w:tc>
       </w:tr>
       <w:tr>
         <w:tc>
           <w:tcPr>
-            <w:tcW w:w="1069" w:type="dxa"/>
+            <w:tcW w:w="929" w:type="dxa"/>
             <w:shd w:val="clear" w:color="auto" w:fill="92D050"/>
             <w:vAlign w:val="center"/>
           </w:tcPr>
@@ -443,55 +762,110 @@
         </w:tc>
         <w:tc>
           <w:tcPr>
-            <w:tcW w:w="1679" w:type="dxa"/>
-            <w:shd w:val="clear" w:color="auto" w:fill="92D050"/>
-          </w:tcPr>
-          <w:p/>
-        </w:tc>
-        <w:tc>
-          <w:tcPr>
-            <w:tcW w:w="2573" w:type="dxa"/>
-            <w:shd w:val="clear" w:color="auto" w:fill="92D050"/>
-            <w:vAlign w:val="center"/>
-          </w:tcPr>
-          <w:p/>
-        </w:tc>
-        <w:tc>
-          <w:tcPr>
-            <w:tcW w:w="2520" w:type="dxa"/>
-            <w:shd w:val="clear" w:color="auto" w:fill="92D050"/>
-            <w:vAlign w:val="center"/>
-          </w:tcPr>
-          <w:p/>
-        </w:tc>
-        <w:tc>
-          <w:tcPr>
-            <w:tcW w:w="2103" w:type="dxa"/>
-            <w:vMerge/>
-            <w:shd w:val="clear" w:color="auto" w:fill="92D050"/>
-          </w:tcPr>
-          <w:p/>
-        </w:tc>
-        <w:tc>
-          <w:tcPr>
-            <w:tcW w:w="2361" w:type="dxa"/>
-            <w:shd w:val="clear" w:color="auto" w:fill="92D050"/>
-          </w:tcPr>
-          <w:p/>
-        </w:tc>
-        <w:tc>
-          <w:tcPr>
-            <w:tcW w:w="2085" w:type="dxa"/>
-            <w:vMerge/>
-            <w:shd w:val="clear" w:color="auto" w:fill="92D050"/>
-          </w:tcPr>
-          <w:p/>
+            <w:tcW w:w="1353" w:type="dxa"/>
+            <w:shd w:val="clear" w:color="auto" w:fill="92D050"/>
+          </w:tcPr>
+          <w:p/>
+        </w:tc>
+        <w:tc>
+          <w:tcPr>
+            <w:tcW w:w="1884" w:type="dxa"/>
+            <w:shd w:val="clear" w:color="auto" w:fill="92D050"/>
+            <w:vAlign w:val="center"/>
+          </w:tcPr>
+          <w:p/>
+        </w:tc>
+        <w:tc>
+          <w:tcPr>
+            <w:tcW w:w="1739" w:type="dxa"/>
+            <w:shd w:val="clear" w:color="auto" w:fill="92D050"/>
+            <w:vAlign w:val="center"/>
+          </w:tcPr>
+          <w:p/>
+        </w:tc>
+        <w:tc>
+          <w:tcPr>
+            <w:tcW w:w="1481" w:type="dxa"/>
+            <w:vMerge/>
+            <w:shd w:val="clear" w:color="auto" w:fill="92D050"/>
+          </w:tcPr>
+          <w:p/>
+        </w:tc>
+        <w:tc>
+          <w:tcPr>
+            <w:tcW w:w="2795" w:type="dxa"/>
+            <w:shd w:val="clear" w:color="auto" w:fill="92D050"/>
+          </w:tcPr>
+          <w:p/>
+        </w:tc>
+        <w:tc>
+          <w:tcPr>
+            <w:tcW w:w="651" w:type="dxa"/>
+            <w:shd w:val="clear" w:color="auto" w:fill="92D050"/>
+          </w:tcPr>
+          <w:p>
+            <w:r>
+              <w:t>Vida</w:t>
+            </w:r>
+            <w:r>
+              <w:t xml:space="preserve"> </w:t>
+            </w:r>
+            <w:r>
+              <w:t>*3</w:t>
+            </w:r>
+          </w:p>
+        </w:tc>
+        <w:tc>
+          <w:tcPr>
+            <w:tcW w:w="651" w:type="dxa"/>
+            <w:vMerge/>
+            <w:shd w:val="clear" w:color="auto" w:fill="92D050"/>
+          </w:tcPr>
+          <w:p/>
+        </w:tc>
+        <w:tc>
+          <w:tcPr>
+            <w:tcW w:w="652" w:type="dxa"/>
+            <w:vMerge/>
+            <w:shd w:val="clear" w:color="auto" w:fill="92D050"/>
+          </w:tcPr>
+          <w:p/>
+        </w:tc>
+        <w:tc>
+          <w:tcPr>
+            <w:tcW w:w="652" w:type="dxa"/>
+            <w:vMerge/>
+            <w:shd w:val="clear" w:color="auto" w:fill="92D050"/>
+          </w:tcPr>
+          <w:p/>
+        </w:tc>
+        <w:tc>
+          <w:tcPr>
+            <w:tcW w:w="603" w:type="dxa"/>
+            <w:vMerge/>
+            <w:shd w:val="clear" w:color="auto" w:fill="92D050"/>
+          </w:tcPr>
+          <w:p/>
+        </w:tc>
+        <w:tc>
+          <w:tcPr>
+            <w:tcW w:w="1651" w:type="dxa"/>
+            <w:vMerge/>
+            <w:shd w:val="clear" w:color="auto" w:fill="000000" w:themeFill="text1"/>
+          </w:tcPr>
+          <w:p>
+            <w:pPr>
+              <w:rPr>
+                <w:color w:val="000000" w:themeColor="text1"/>
+              </w:rPr>
+            </w:pPr>
+          </w:p>
         </w:tc>
       </w:tr>
       <w:tr>
         <w:tc>
           <w:tcPr>
-            <w:tcW w:w="1069" w:type="dxa"/>
+            <w:tcW w:w="929" w:type="dxa"/>
             <w:shd w:val="clear" w:color="auto" w:fill="00B050"/>
             <w:vAlign w:val="center"/>
           </w:tcPr>
@@ -503,7 +877,7 @@
         </w:tc>
         <w:tc>
           <w:tcPr>
-            <w:tcW w:w="1679" w:type="dxa"/>
+            <w:tcW w:w="1353" w:type="dxa"/>
             <w:shd w:val="clear" w:color="auto" w:fill="00B050"/>
           </w:tcPr>
           <w:p>
@@ -514,7 +888,7 @@
         </w:tc>
         <w:tc>
           <w:tcPr>
-            <w:tcW w:w="2573" w:type="dxa"/>
+            <w:tcW w:w="1884" w:type="dxa"/>
             <w:shd w:val="clear" w:color="auto" w:fill="00B050"/>
             <w:vAlign w:val="center"/>
           </w:tcPr>
@@ -529,7 +903,7 @@
         </w:tc>
         <w:tc>
           <w:tcPr>
-            <w:tcW w:w="2520" w:type="dxa"/>
+            <w:tcW w:w="1739" w:type="dxa"/>
             <w:shd w:val="clear" w:color="auto" w:fill="00B050"/>
             <w:vAlign w:val="center"/>
           </w:tcPr>
@@ -541,7 +915,7 @@
         </w:tc>
         <w:tc>
           <w:tcPr>
-            <w:tcW w:w="2103" w:type="dxa"/>
+            <w:tcW w:w="1481" w:type="dxa"/>
             <w:vMerge w:val="restart"/>
             <w:shd w:val="clear" w:color="auto" w:fill="00B050"/>
           </w:tcPr>
@@ -563,7 +937,7 @@
         </w:tc>
         <w:tc>
           <w:tcPr>
-            <w:tcW w:w="2361" w:type="dxa"/>
+            <w:tcW w:w="2795" w:type="dxa"/>
             <w:shd w:val="clear" w:color="auto" w:fill="00B050"/>
           </w:tcPr>
           <w:p>
@@ -574,12 +948,75 @@
         </w:tc>
         <w:tc>
           <w:tcPr>
-            <w:tcW w:w="2085" w:type="dxa"/>
+            <w:tcW w:w="651" w:type="dxa"/>
+            <w:shd w:val="clear" w:color="auto" w:fill="00B050"/>
+          </w:tcPr>
+          <w:p/>
+        </w:tc>
+        <w:tc>
+          <w:tcPr>
+            <w:tcW w:w="651" w:type="dxa"/>
             <w:vMerge w:val="restart"/>
             <w:shd w:val="clear" w:color="auto" w:fill="00B050"/>
           </w:tcPr>
           <w:p>
             <w:r>
+              <w:t>10</w:t>
+            </w:r>
+          </w:p>
+        </w:tc>
+        <w:tc>
+          <w:tcPr>
+            <w:tcW w:w="652" w:type="dxa"/>
+            <w:vMerge w:val="restart"/>
+            <w:shd w:val="clear" w:color="auto" w:fill="00B050"/>
+          </w:tcPr>
+          <w:p>
+            <w:r>
+              <w:t>75</w:t>
+            </w:r>
+          </w:p>
+        </w:tc>
+        <w:tc>
+          <w:tcPr>
+            <w:tcW w:w="652" w:type="dxa"/>
+            <w:vMerge w:val="restart"/>
+            <w:shd w:val="clear" w:color="auto" w:fill="00B050"/>
+          </w:tcPr>
+          <w:p>
+            <w:r>
+              <w:t>5</w:t>
+            </w:r>
+          </w:p>
+        </w:tc>
+        <w:tc>
+          <w:tcPr>
+            <w:tcW w:w="603" w:type="dxa"/>
+            <w:vMerge w:val="restart"/>
+            <w:shd w:val="clear" w:color="auto" w:fill="00B050"/>
+          </w:tcPr>
+          <w:p>
+            <w:r>
+              <w:t>10</w:t>
+            </w:r>
+          </w:p>
+        </w:tc>
+        <w:tc>
+          <w:tcPr>
+            <w:tcW w:w="1651" w:type="dxa"/>
+            <w:vMerge w:val="restart"/>
+            <w:shd w:val="clear" w:color="auto" w:fill="000000" w:themeFill="text1"/>
+          </w:tcPr>
+          <w:p>
+            <w:pPr>
+              <w:rPr>
+                <w:color w:val="000000" w:themeColor="text1"/>
+              </w:rPr>
+            </w:pPr>
+            <w:r>
+              <w:rPr>
+                <w:color w:val="000000" w:themeColor="text1"/>
+              </w:rPr>
               <w:t>Diluvio</w:t>
             </w:r>
           </w:p>
@@ -588,7 +1025,7 @@
       <w:tr>
         <w:tc>
           <w:tcPr>
-            <w:tcW w:w="1069" w:type="dxa"/>
+            <w:tcW w:w="929" w:type="dxa"/>
             <w:shd w:val="clear" w:color="auto" w:fill="00B050"/>
             <w:vAlign w:val="center"/>
           </w:tcPr>
@@ -600,7 +1037,7 @@
         </w:tc>
         <w:tc>
           <w:tcPr>
-            <w:tcW w:w="1679" w:type="dxa"/>
+            <w:tcW w:w="1353" w:type="dxa"/>
             <w:shd w:val="clear" w:color="auto" w:fill="00B050"/>
           </w:tcPr>
           <w:p>
@@ -611,48 +1048,103 @@
         </w:tc>
         <w:tc>
           <w:tcPr>
-            <w:tcW w:w="2573" w:type="dxa"/>
-            <w:shd w:val="clear" w:color="auto" w:fill="00B050"/>
-            <w:vAlign w:val="center"/>
-          </w:tcPr>
-          <w:p/>
-        </w:tc>
-        <w:tc>
-          <w:tcPr>
-            <w:tcW w:w="2520" w:type="dxa"/>
-            <w:shd w:val="clear" w:color="auto" w:fill="00B050"/>
-            <w:vAlign w:val="center"/>
-          </w:tcPr>
-          <w:p/>
-        </w:tc>
-        <w:tc>
-          <w:tcPr>
-            <w:tcW w:w="2103" w:type="dxa"/>
-            <w:vMerge/>
-            <w:shd w:val="clear" w:color="auto" w:fill="00B050"/>
-          </w:tcPr>
-          <w:p/>
-        </w:tc>
-        <w:tc>
-          <w:tcPr>
-            <w:tcW w:w="2361" w:type="dxa"/>
-            <w:shd w:val="clear" w:color="auto" w:fill="00B050"/>
-          </w:tcPr>
-          <w:p/>
-        </w:tc>
-        <w:tc>
-          <w:tcPr>
-            <w:tcW w:w="2085" w:type="dxa"/>
-            <w:vMerge/>
-            <w:shd w:val="clear" w:color="auto" w:fill="00B050"/>
-          </w:tcPr>
-          <w:p/>
+            <w:tcW w:w="1884" w:type="dxa"/>
+            <w:shd w:val="clear" w:color="auto" w:fill="00B050"/>
+            <w:vAlign w:val="center"/>
+          </w:tcPr>
+          <w:p/>
+        </w:tc>
+        <w:tc>
+          <w:tcPr>
+            <w:tcW w:w="1739" w:type="dxa"/>
+            <w:shd w:val="clear" w:color="auto" w:fill="00B050"/>
+            <w:vAlign w:val="center"/>
+          </w:tcPr>
+          <w:p/>
+        </w:tc>
+        <w:tc>
+          <w:tcPr>
+            <w:tcW w:w="1481" w:type="dxa"/>
+            <w:vMerge/>
+            <w:shd w:val="clear" w:color="auto" w:fill="00B050"/>
+          </w:tcPr>
+          <w:p/>
+        </w:tc>
+        <w:tc>
+          <w:tcPr>
+            <w:tcW w:w="2795" w:type="dxa"/>
+            <w:shd w:val="clear" w:color="auto" w:fill="00B050"/>
+          </w:tcPr>
+          <w:p/>
+        </w:tc>
+        <w:tc>
+          <w:tcPr>
+            <w:tcW w:w="651" w:type="dxa"/>
+            <w:shd w:val="clear" w:color="auto" w:fill="00B050"/>
+          </w:tcPr>
+          <w:p>
+            <w:r>
+              <w:t>Vida</w:t>
+            </w:r>
+            <w:r>
+              <w:t xml:space="preserve"> *</w:t>
+            </w:r>
+            <w:r>
+              <w:t>4</w:t>
+            </w:r>
+          </w:p>
+        </w:tc>
+        <w:tc>
+          <w:tcPr>
+            <w:tcW w:w="651" w:type="dxa"/>
+            <w:vMerge/>
+            <w:shd w:val="clear" w:color="auto" w:fill="00B050"/>
+          </w:tcPr>
+          <w:p/>
+        </w:tc>
+        <w:tc>
+          <w:tcPr>
+            <w:tcW w:w="652" w:type="dxa"/>
+            <w:vMerge/>
+            <w:shd w:val="clear" w:color="auto" w:fill="00B050"/>
+          </w:tcPr>
+          <w:p/>
+        </w:tc>
+        <w:tc>
+          <w:tcPr>
+            <w:tcW w:w="652" w:type="dxa"/>
+            <w:vMerge/>
+            <w:shd w:val="clear" w:color="auto" w:fill="00B050"/>
+          </w:tcPr>
+          <w:p/>
+        </w:tc>
+        <w:tc>
+          <w:tcPr>
+            <w:tcW w:w="603" w:type="dxa"/>
+            <w:vMerge/>
+            <w:shd w:val="clear" w:color="auto" w:fill="00B050"/>
+          </w:tcPr>
+          <w:p/>
+        </w:tc>
+        <w:tc>
+          <w:tcPr>
+            <w:tcW w:w="1651" w:type="dxa"/>
+            <w:vMerge/>
+            <w:shd w:val="clear" w:color="auto" w:fill="000000" w:themeFill="text1"/>
+          </w:tcPr>
+          <w:p>
+            <w:pPr>
+              <w:rPr>
+                <w:color w:val="000000" w:themeColor="text1"/>
+              </w:rPr>
+            </w:pPr>
+          </w:p>
         </w:tc>
       </w:tr>
       <w:tr>
         <w:tc>
           <w:tcPr>
-            <w:tcW w:w="1069" w:type="dxa"/>
+            <w:tcW w:w="929" w:type="dxa"/>
             <w:shd w:val="clear" w:color="auto" w:fill="00B050"/>
             <w:vAlign w:val="center"/>
           </w:tcPr>
@@ -664,49 +1156,104 @@
         </w:tc>
         <w:tc>
           <w:tcPr>
-            <w:tcW w:w="1679" w:type="dxa"/>
-            <w:shd w:val="clear" w:color="auto" w:fill="00B050"/>
-          </w:tcPr>
-          <w:p/>
-        </w:tc>
-        <w:tc>
-          <w:tcPr>
-            <w:tcW w:w="2573" w:type="dxa"/>
-            <w:shd w:val="clear" w:color="auto" w:fill="00B050"/>
-            <w:vAlign w:val="center"/>
-          </w:tcPr>
-          <w:p/>
-        </w:tc>
-        <w:tc>
-          <w:tcPr>
-            <w:tcW w:w="2520" w:type="dxa"/>
-            <w:shd w:val="clear" w:color="auto" w:fill="00B050"/>
-            <w:vAlign w:val="center"/>
-          </w:tcPr>
-          <w:p/>
-        </w:tc>
-        <w:tc>
-          <w:tcPr>
-            <w:tcW w:w="2103" w:type="dxa"/>
-            <w:vMerge/>
-            <w:shd w:val="clear" w:color="auto" w:fill="00B050"/>
-          </w:tcPr>
-          <w:p/>
-        </w:tc>
-        <w:tc>
-          <w:tcPr>
-            <w:tcW w:w="2361" w:type="dxa"/>
-            <w:shd w:val="clear" w:color="auto" w:fill="00B050"/>
-          </w:tcPr>
-          <w:p/>
-        </w:tc>
-        <w:tc>
-          <w:tcPr>
-            <w:tcW w:w="2085" w:type="dxa"/>
-            <w:vMerge/>
-            <w:shd w:val="clear" w:color="auto" w:fill="00B050"/>
-          </w:tcPr>
-          <w:p/>
+            <w:tcW w:w="1353" w:type="dxa"/>
+            <w:shd w:val="clear" w:color="auto" w:fill="00B050"/>
+          </w:tcPr>
+          <w:p/>
+        </w:tc>
+        <w:tc>
+          <w:tcPr>
+            <w:tcW w:w="1884" w:type="dxa"/>
+            <w:shd w:val="clear" w:color="auto" w:fill="00B050"/>
+            <w:vAlign w:val="center"/>
+          </w:tcPr>
+          <w:p/>
+        </w:tc>
+        <w:tc>
+          <w:tcPr>
+            <w:tcW w:w="1739" w:type="dxa"/>
+            <w:shd w:val="clear" w:color="auto" w:fill="00B050"/>
+            <w:vAlign w:val="center"/>
+          </w:tcPr>
+          <w:p/>
+        </w:tc>
+        <w:tc>
+          <w:tcPr>
+            <w:tcW w:w="1481" w:type="dxa"/>
+            <w:vMerge/>
+            <w:shd w:val="clear" w:color="auto" w:fill="00B050"/>
+          </w:tcPr>
+          <w:p/>
+        </w:tc>
+        <w:tc>
+          <w:tcPr>
+            <w:tcW w:w="2795" w:type="dxa"/>
+            <w:shd w:val="clear" w:color="auto" w:fill="00B050"/>
+          </w:tcPr>
+          <w:p/>
+        </w:tc>
+        <w:tc>
+          <w:tcPr>
+            <w:tcW w:w="651" w:type="dxa"/>
+            <w:shd w:val="clear" w:color="auto" w:fill="00B050"/>
+          </w:tcPr>
+          <w:p>
+            <w:r>
+              <w:t>Vida</w:t>
+            </w:r>
+            <w:r>
+              <w:t xml:space="preserve"> </w:t>
+            </w:r>
+            <w:r>
+              <w:t>*5</w:t>
+            </w:r>
+          </w:p>
+        </w:tc>
+        <w:tc>
+          <w:tcPr>
+            <w:tcW w:w="651" w:type="dxa"/>
+            <w:vMerge/>
+            <w:shd w:val="clear" w:color="auto" w:fill="00B050"/>
+          </w:tcPr>
+          <w:p/>
+        </w:tc>
+        <w:tc>
+          <w:tcPr>
+            <w:tcW w:w="652" w:type="dxa"/>
+            <w:vMerge/>
+            <w:shd w:val="clear" w:color="auto" w:fill="00B050"/>
+          </w:tcPr>
+          <w:p/>
+        </w:tc>
+        <w:tc>
+          <w:tcPr>
+            <w:tcW w:w="652" w:type="dxa"/>
+            <w:vMerge/>
+            <w:shd w:val="clear" w:color="auto" w:fill="00B050"/>
+          </w:tcPr>
+          <w:p/>
+        </w:tc>
+        <w:tc>
+          <w:tcPr>
+            <w:tcW w:w="603" w:type="dxa"/>
+            <w:vMerge/>
+            <w:shd w:val="clear" w:color="auto" w:fill="00B050"/>
+          </w:tcPr>
+          <w:p/>
+        </w:tc>
+        <w:tc>
+          <w:tcPr>
+            <w:tcW w:w="1651" w:type="dxa"/>
+            <w:vMerge/>
+            <w:shd w:val="clear" w:color="auto" w:fill="000000" w:themeFill="text1"/>
+          </w:tcPr>
+          <w:p>
+            <w:pPr>
+              <w:rPr>
+                <w:color w:val="000000" w:themeColor="text1"/>
+              </w:rPr>
+            </w:pPr>
+          </w:p>
         </w:tc>
       </w:tr>
       <w:tr>
@@ -715,7 +1262,7 @@
         </w:trPr>
         <w:tc>
           <w:tcPr>
-            <w:tcW w:w="1069" w:type="dxa"/>
+            <w:tcW w:w="929" w:type="dxa"/>
             <w:shd w:val="clear" w:color="auto" w:fill="00B050"/>
             <w:vAlign w:val="center"/>
           </w:tcPr>
@@ -727,55 +1274,104 @@
         </w:tc>
         <w:tc>
           <w:tcPr>
-            <w:tcW w:w="1679" w:type="dxa"/>
-            <w:shd w:val="clear" w:color="auto" w:fill="00B050"/>
-          </w:tcPr>
-          <w:p/>
-        </w:tc>
-        <w:tc>
-          <w:tcPr>
-            <w:tcW w:w="2573" w:type="dxa"/>
-            <w:shd w:val="clear" w:color="auto" w:fill="00B050"/>
-            <w:vAlign w:val="center"/>
-          </w:tcPr>
-          <w:p/>
-        </w:tc>
-        <w:tc>
-          <w:tcPr>
-            <w:tcW w:w="2520" w:type="dxa"/>
-            <w:shd w:val="clear" w:color="auto" w:fill="00B050"/>
-            <w:vAlign w:val="center"/>
-          </w:tcPr>
-          <w:p/>
-        </w:tc>
-        <w:tc>
-          <w:tcPr>
-            <w:tcW w:w="2103" w:type="dxa"/>
-            <w:vMerge/>
-            <w:shd w:val="clear" w:color="auto" w:fill="00B050"/>
-          </w:tcPr>
-          <w:p/>
-        </w:tc>
-        <w:tc>
-          <w:tcPr>
-            <w:tcW w:w="2361" w:type="dxa"/>
-            <w:shd w:val="clear" w:color="auto" w:fill="00B050"/>
-          </w:tcPr>
-          <w:p/>
-        </w:tc>
-        <w:tc>
-          <w:tcPr>
-            <w:tcW w:w="2085" w:type="dxa"/>
-            <w:vMerge/>
-            <w:shd w:val="clear" w:color="auto" w:fill="00B050"/>
-          </w:tcPr>
-          <w:p/>
+            <w:tcW w:w="1353" w:type="dxa"/>
+            <w:shd w:val="clear" w:color="auto" w:fill="00B050"/>
+          </w:tcPr>
+          <w:p/>
+        </w:tc>
+        <w:tc>
+          <w:tcPr>
+            <w:tcW w:w="1884" w:type="dxa"/>
+            <w:shd w:val="clear" w:color="auto" w:fill="00B050"/>
+            <w:vAlign w:val="center"/>
+          </w:tcPr>
+          <w:p/>
+        </w:tc>
+        <w:tc>
+          <w:tcPr>
+            <w:tcW w:w="1739" w:type="dxa"/>
+            <w:shd w:val="clear" w:color="auto" w:fill="00B050"/>
+            <w:vAlign w:val="center"/>
+          </w:tcPr>
+          <w:p/>
+        </w:tc>
+        <w:tc>
+          <w:tcPr>
+            <w:tcW w:w="1481" w:type="dxa"/>
+            <w:vMerge/>
+            <w:shd w:val="clear" w:color="auto" w:fill="00B050"/>
+          </w:tcPr>
+          <w:p/>
+        </w:tc>
+        <w:tc>
+          <w:tcPr>
+            <w:tcW w:w="2795" w:type="dxa"/>
+            <w:shd w:val="clear" w:color="auto" w:fill="00B050"/>
+          </w:tcPr>
+          <w:p/>
+        </w:tc>
+        <w:tc>
+          <w:tcPr>
+            <w:tcW w:w="651" w:type="dxa"/>
+            <w:shd w:val="clear" w:color="auto" w:fill="00B050"/>
+          </w:tcPr>
+          <w:p>
+            <w:r>
+              <w:t>*6</w:t>
+            </w:r>
+          </w:p>
+        </w:tc>
+        <w:tc>
+          <w:tcPr>
+            <w:tcW w:w="651" w:type="dxa"/>
+            <w:vMerge/>
+            <w:shd w:val="clear" w:color="auto" w:fill="00B050"/>
+          </w:tcPr>
+          <w:p/>
+        </w:tc>
+        <w:tc>
+          <w:tcPr>
+            <w:tcW w:w="652" w:type="dxa"/>
+            <w:vMerge/>
+            <w:shd w:val="clear" w:color="auto" w:fill="00B050"/>
+          </w:tcPr>
+          <w:p/>
+        </w:tc>
+        <w:tc>
+          <w:tcPr>
+            <w:tcW w:w="652" w:type="dxa"/>
+            <w:vMerge/>
+            <w:shd w:val="clear" w:color="auto" w:fill="00B050"/>
+          </w:tcPr>
+          <w:p/>
+        </w:tc>
+        <w:tc>
+          <w:tcPr>
+            <w:tcW w:w="603" w:type="dxa"/>
+            <w:vMerge/>
+            <w:shd w:val="clear" w:color="auto" w:fill="00B050"/>
+          </w:tcPr>
+          <w:p/>
+        </w:tc>
+        <w:tc>
+          <w:tcPr>
+            <w:tcW w:w="1651" w:type="dxa"/>
+            <w:vMerge/>
+            <w:shd w:val="clear" w:color="auto" w:fill="000000" w:themeFill="text1"/>
+          </w:tcPr>
+          <w:p>
+            <w:pPr>
+              <w:rPr>
+                <w:color w:val="000000" w:themeColor="text1"/>
+              </w:rPr>
+            </w:pPr>
+          </w:p>
         </w:tc>
       </w:tr>
       <w:tr>
         <w:tc>
           <w:tcPr>
-            <w:tcW w:w="1069" w:type="dxa"/>
+            <w:tcW w:w="929" w:type="dxa"/>
             <w:shd w:val="clear" w:color="auto" w:fill="808080" w:themeFill="background1" w:themeFillShade="80"/>
             <w:vAlign w:val="center"/>
           </w:tcPr>
@@ -787,7 +1383,7 @@
         </w:tc>
         <w:tc>
           <w:tcPr>
-            <w:tcW w:w="1679" w:type="dxa"/>
+            <w:tcW w:w="1353" w:type="dxa"/>
             <w:shd w:val="clear" w:color="auto" w:fill="808080" w:themeFill="background1" w:themeFillShade="80"/>
           </w:tcPr>
           <w:p>
@@ -798,7 +1394,7 @@
         </w:tc>
         <w:tc>
           <w:tcPr>
-            <w:tcW w:w="2573" w:type="dxa"/>
+            <w:tcW w:w="1884" w:type="dxa"/>
             <w:shd w:val="clear" w:color="auto" w:fill="808080" w:themeFill="background1" w:themeFillShade="80"/>
             <w:vAlign w:val="center"/>
           </w:tcPr>
@@ -810,7 +1406,7 @@
         </w:tc>
         <w:tc>
           <w:tcPr>
-            <w:tcW w:w="2520" w:type="dxa"/>
+            <w:tcW w:w="1739" w:type="dxa"/>
             <w:shd w:val="clear" w:color="auto" w:fill="808080" w:themeFill="background1" w:themeFillShade="80"/>
             <w:vAlign w:val="center"/>
           </w:tcPr>
@@ -822,7 +1418,7 @@
         </w:tc>
         <w:tc>
           <w:tcPr>
-            <w:tcW w:w="2103" w:type="dxa"/>
+            <w:tcW w:w="1481" w:type="dxa"/>
             <w:vMerge w:val="restart"/>
             <w:shd w:val="clear" w:color="auto" w:fill="808080" w:themeFill="background1" w:themeFillShade="80"/>
           </w:tcPr>
@@ -840,7 +1436,7 @@
         </w:tc>
         <w:tc>
           <w:tcPr>
-            <w:tcW w:w="2361" w:type="dxa"/>
+            <w:tcW w:w="2795" w:type="dxa"/>
             <w:shd w:val="clear" w:color="auto" w:fill="808080" w:themeFill="background1" w:themeFillShade="80"/>
           </w:tcPr>
           <w:p>
@@ -851,12 +1447,75 @@
         </w:tc>
         <w:tc>
           <w:tcPr>
-            <w:tcW w:w="2085" w:type="dxa"/>
+            <w:tcW w:w="651" w:type="dxa"/>
+            <w:shd w:val="clear" w:color="auto" w:fill="808080" w:themeFill="background1" w:themeFillShade="80"/>
+          </w:tcPr>
+          <w:p/>
+        </w:tc>
+        <w:tc>
+          <w:tcPr>
+            <w:tcW w:w="651" w:type="dxa"/>
             <w:vMerge w:val="restart"/>
             <w:shd w:val="clear" w:color="auto" w:fill="808080" w:themeFill="background1" w:themeFillShade="80"/>
           </w:tcPr>
           <w:p>
             <w:r>
+              <w:t>10</w:t>
+            </w:r>
+          </w:p>
+        </w:tc>
+        <w:tc>
+          <w:tcPr>
+            <w:tcW w:w="652" w:type="dxa"/>
+            <w:vMerge w:val="restart"/>
+            <w:shd w:val="clear" w:color="auto" w:fill="808080" w:themeFill="background1" w:themeFillShade="80"/>
+          </w:tcPr>
+          <w:p>
+            <w:r>
+              <w:t>10</w:t>
+            </w:r>
+          </w:p>
+        </w:tc>
+        <w:tc>
+          <w:tcPr>
+            <w:tcW w:w="652" w:type="dxa"/>
+            <w:vMerge w:val="restart"/>
+            <w:shd w:val="clear" w:color="auto" w:fill="808080" w:themeFill="background1" w:themeFillShade="80"/>
+          </w:tcPr>
+          <w:p>
+            <w:r>
+              <w:t>75</w:t>
+            </w:r>
+          </w:p>
+        </w:tc>
+        <w:tc>
+          <w:tcPr>
+            <w:tcW w:w="603" w:type="dxa"/>
+            <w:vMerge w:val="restart"/>
+            <w:shd w:val="clear" w:color="auto" w:fill="808080" w:themeFill="background1" w:themeFillShade="80"/>
+          </w:tcPr>
+          <w:p>
+            <w:r>
+              <w:t>5</w:t>
+            </w:r>
+          </w:p>
+        </w:tc>
+        <w:tc>
+          <w:tcPr>
+            <w:tcW w:w="1651" w:type="dxa"/>
+            <w:vMerge w:val="restart"/>
+            <w:shd w:val="clear" w:color="auto" w:fill="000000" w:themeFill="text1"/>
+          </w:tcPr>
+          <w:p>
+            <w:pPr>
+              <w:rPr>
+                <w:color w:val="000000" w:themeColor="text1"/>
+              </w:rPr>
+            </w:pPr>
+            <w:r>
+              <w:rPr>
+                <w:color w:val="000000" w:themeColor="text1"/>
+              </w:rPr>
               <w:t>Caída de estalagmitas</w:t>
             </w:r>
           </w:p>
@@ -865,7 +1524,7 @@
       <w:tr>
         <w:tc>
           <w:tcPr>
-            <w:tcW w:w="1069" w:type="dxa"/>
+            <w:tcW w:w="929" w:type="dxa"/>
             <w:shd w:val="clear" w:color="auto" w:fill="808080" w:themeFill="background1" w:themeFillShade="80"/>
             <w:vAlign w:val="center"/>
           </w:tcPr>
@@ -877,55 +1536,104 @@
         </w:tc>
         <w:tc>
           <w:tcPr>
-            <w:tcW w:w="1679" w:type="dxa"/>
-            <w:shd w:val="clear" w:color="auto" w:fill="808080" w:themeFill="background1" w:themeFillShade="80"/>
-          </w:tcPr>
-          <w:p/>
-        </w:tc>
-        <w:tc>
-          <w:tcPr>
-            <w:tcW w:w="2573" w:type="dxa"/>
-            <w:shd w:val="clear" w:color="auto" w:fill="808080" w:themeFill="background1" w:themeFillShade="80"/>
-            <w:vAlign w:val="center"/>
-          </w:tcPr>
-          <w:p/>
-        </w:tc>
-        <w:tc>
-          <w:tcPr>
-            <w:tcW w:w="2520" w:type="dxa"/>
-            <w:shd w:val="clear" w:color="auto" w:fill="808080" w:themeFill="background1" w:themeFillShade="80"/>
-            <w:vAlign w:val="center"/>
-          </w:tcPr>
-          <w:p/>
-        </w:tc>
-        <w:tc>
-          <w:tcPr>
-            <w:tcW w:w="2103" w:type="dxa"/>
-            <w:vMerge/>
-            <w:shd w:val="clear" w:color="auto" w:fill="808080" w:themeFill="background1" w:themeFillShade="80"/>
-          </w:tcPr>
-          <w:p/>
-        </w:tc>
-        <w:tc>
-          <w:tcPr>
-            <w:tcW w:w="2361" w:type="dxa"/>
-            <w:shd w:val="clear" w:color="auto" w:fill="808080" w:themeFill="background1" w:themeFillShade="80"/>
-          </w:tcPr>
-          <w:p/>
-        </w:tc>
-        <w:tc>
-          <w:tcPr>
-            <w:tcW w:w="2085" w:type="dxa"/>
-            <w:vMerge/>
-            <w:shd w:val="clear" w:color="auto" w:fill="808080" w:themeFill="background1" w:themeFillShade="80"/>
-          </w:tcPr>
-          <w:p/>
+            <w:tcW w:w="1353" w:type="dxa"/>
+            <w:shd w:val="clear" w:color="auto" w:fill="808080" w:themeFill="background1" w:themeFillShade="80"/>
+          </w:tcPr>
+          <w:p/>
+        </w:tc>
+        <w:tc>
+          <w:tcPr>
+            <w:tcW w:w="1884" w:type="dxa"/>
+            <w:shd w:val="clear" w:color="auto" w:fill="808080" w:themeFill="background1" w:themeFillShade="80"/>
+            <w:vAlign w:val="center"/>
+          </w:tcPr>
+          <w:p/>
+        </w:tc>
+        <w:tc>
+          <w:tcPr>
+            <w:tcW w:w="1739" w:type="dxa"/>
+            <w:shd w:val="clear" w:color="auto" w:fill="808080" w:themeFill="background1" w:themeFillShade="80"/>
+            <w:vAlign w:val="center"/>
+          </w:tcPr>
+          <w:p/>
+        </w:tc>
+        <w:tc>
+          <w:tcPr>
+            <w:tcW w:w="1481" w:type="dxa"/>
+            <w:vMerge/>
+            <w:shd w:val="clear" w:color="auto" w:fill="808080" w:themeFill="background1" w:themeFillShade="80"/>
+          </w:tcPr>
+          <w:p/>
+        </w:tc>
+        <w:tc>
+          <w:tcPr>
+            <w:tcW w:w="2795" w:type="dxa"/>
+            <w:shd w:val="clear" w:color="auto" w:fill="808080" w:themeFill="background1" w:themeFillShade="80"/>
+          </w:tcPr>
+          <w:p/>
+        </w:tc>
+        <w:tc>
+          <w:tcPr>
+            <w:tcW w:w="651" w:type="dxa"/>
+            <w:shd w:val="clear" w:color="auto" w:fill="808080" w:themeFill="background1" w:themeFillShade="80"/>
+          </w:tcPr>
+          <w:p>
+            <w:r>
+              <w:t>*7</w:t>
+            </w:r>
+          </w:p>
+        </w:tc>
+        <w:tc>
+          <w:tcPr>
+            <w:tcW w:w="651" w:type="dxa"/>
+            <w:vMerge/>
+            <w:shd w:val="clear" w:color="auto" w:fill="808080" w:themeFill="background1" w:themeFillShade="80"/>
+          </w:tcPr>
+          <w:p/>
+        </w:tc>
+        <w:tc>
+          <w:tcPr>
+            <w:tcW w:w="652" w:type="dxa"/>
+            <w:vMerge/>
+            <w:shd w:val="clear" w:color="auto" w:fill="808080" w:themeFill="background1" w:themeFillShade="80"/>
+          </w:tcPr>
+          <w:p/>
+        </w:tc>
+        <w:tc>
+          <w:tcPr>
+            <w:tcW w:w="652" w:type="dxa"/>
+            <w:vMerge/>
+            <w:shd w:val="clear" w:color="auto" w:fill="808080" w:themeFill="background1" w:themeFillShade="80"/>
+          </w:tcPr>
+          <w:p/>
+        </w:tc>
+        <w:tc>
+          <w:tcPr>
+            <w:tcW w:w="603" w:type="dxa"/>
+            <w:vMerge/>
+            <w:shd w:val="clear" w:color="auto" w:fill="808080" w:themeFill="background1" w:themeFillShade="80"/>
+          </w:tcPr>
+          <w:p/>
+        </w:tc>
+        <w:tc>
+          <w:tcPr>
+            <w:tcW w:w="1651" w:type="dxa"/>
+            <w:vMerge/>
+            <w:shd w:val="clear" w:color="auto" w:fill="000000" w:themeFill="text1"/>
+          </w:tcPr>
+          <w:p>
+            <w:pPr>
+              <w:rPr>
+                <w:color w:val="000000" w:themeColor="text1"/>
+              </w:rPr>
+            </w:pPr>
+          </w:p>
         </w:tc>
       </w:tr>
       <w:tr>
         <w:tc>
           <w:tcPr>
-            <w:tcW w:w="1069" w:type="dxa"/>
+            <w:tcW w:w="929" w:type="dxa"/>
             <w:shd w:val="clear" w:color="auto" w:fill="808080" w:themeFill="background1" w:themeFillShade="80"/>
             <w:vAlign w:val="center"/>
           </w:tcPr>
@@ -937,55 +1645,104 @@
         </w:tc>
         <w:tc>
           <w:tcPr>
-            <w:tcW w:w="1679" w:type="dxa"/>
-            <w:shd w:val="clear" w:color="auto" w:fill="808080" w:themeFill="background1" w:themeFillShade="80"/>
-          </w:tcPr>
-          <w:p/>
-        </w:tc>
-        <w:tc>
-          <w:tcPr>
-            <w:tcW w:w="2573" w:type="dxa"/>
-            <w:shd w:val="clear" w:color="auto" w:fill="808080" w:themeFill="background1" w:themeFillShade="80"/>
-            <w:vAlign w:val="center"/>
-          </w:tcPr>
-          <w:p/>
-        </w:tc>
-        <w:tc>
-          <w:tcPr>
-            <w:tcW w:w="2520" w:type="dxa"/>
-            <w:shd w:val="clear" w:color="auto" w:fill="808080" w:themeFill="background1" w:themeFillShade="80"/>
-            <w:vAlign w:val="center"/>
-          </w:tcPr>
-          <w:p/>
-        </w:tc>
-        <w:tc>
-          <w:tcPr>
-            <w:tcW w:w="2103" w:type="dxa"/>
-            <w:vMerge/>
-            <w:shd w:val="clear" w:color="auto" w:fill="808080" w:themeFill="background1" w:themeFillShade="80"/>
-          </w:tcPr>
-          <w:p/>
-        </w:tc>
-        <w:tc>
-          <w:tcPr>
-            <w:tcW w:w="2361" w:type="dxa"/>
-            <w:shd w:val="clear" w:color="auto" w:fill="808080" w:themeFill="background1" w:themeFillShade="80"/>
-          </w:tcPr>
-          <w:p/>
-        </w:tc>
-        <w:tc>
-          <w:tcPr>
-            <w:tcW w:w="2085" w:type="dxa"/>
-            <w:vMerge/>
-            <w:shd w:val="clear" w:color="auto" w:fill="808080" w:themeFill="background1" w:themeFillShade="80"/>
-          </w:tcPr>
-          <w:p/>
+            <w:tcW w:w="1353" w:type="dxa"/>
+            <w:shd w:val="clear" w:color="auto" w:fill="808080" w:themeFill="background1" w:themeFillShade="80"/>
+          </w:tcPr>
+          <w:p/>
+        </w:tc>
+        <w:tc>
+          <w:tcPr>
+            <w:tcW w:w="1884" w:type="dxa"/>
+            <w:shd w:val="clear" w:color="auto" w:fill="808080" w:themeFill="background1" w:themeFillShade="80"/>
+            <w:vAlign w:val="center"/>
+          </w:tcPr>
+          <w:p/>
+        </w:tc>
+        <w:tc>
+          <w:tcPr>
+            <w:tcW w:w="1739" w:type="dxa"/>
+            <w:shd w:val="clear" w:color="auto" w:fill="808080" w:themeFill="background1" w:themeFillShade="80"/>
+            <w:vAlign w:val="center"/>
+          </w:tcPr>
+          <w:p/>
+        </w:tc>
+        <w:tc>
+          <w:tcPr>
+            <w:tcW w:w="1481" w:type="dxa"/>
+            <w:vMerge/>
+            <w:shd w:val="clear" w:color="auto" w:fill="808080" w:themeFill="background1" w:themeFillShade="80"/>
+          </w:tcPr>
+          <w:p/>
+        </w:tc>
+        <w:tc>
+          <w:tcPr>
+            <w:tcW w:w="2795" w:type="dxa"/>
+            <w:shd w:val="clear" w:color="auto" w:fill="808080" w:themeFill="background1" w:themeFillShade="80"/>
+          </w:tcPr>
+          <w:p/>
+        </w:tc>
+        <w:tc>
+          <w:tcPr>
+            <w:tcW w:w="651" w:type="dxa"/>
+            <w:shd w:val="clear" w:color="auto" w:fill="808080" w:themeFill="background1" w:themeFillShade="80"/>
+          </w:tcPr>
+          <w:p>
+            <w:r>
+              <w:t>*8</w:t>
+            </w:r>
+          </w:p>
+        </w:tc>
+        <w:tc>
+          <w:tcPr>
+            <w:tcW w:w="651" w:type="dxa"/>
+            <w:vMerge/>
+            <w:shd w:val="clear" w:color="auto" w:fill="808080" w:themeFill="background1" w:themeFillShade="80"/>
+          </w:tcPr>
+          <w:p/>
+        </w:tc>
+        <w:tc>
+          <w:tcPr>
+            <w:tcW w:w="652" w:type="dxa"/>
+            <w:vMerge/>
+            <w:shd w:val="clear" w:color="auto" w:fill="808080" w:themeFill="background1" w:themeFillShade="80"/>
+          </w:tcPr>
+          <w:p/>
+        </w:tc>
+        <w:tc>
+          <w:tcPr>
+            <w:tcW w:w="652" w:type="dxa"/>
+            <w:vMerge/>
+            <w:shd w:val="clear" w:color="auto" w:fill="808080" w:themeFill="background1" w:themeFillShade="80"/>
+          </w:tcPr>
+          <w:p/>
+        </w:tc>
+        <w:tc>
+          <w:tcPr>
+            <w:tcW w:w="603" w:type="dxa"/>
+            <w:vMerge/>
+            <w:shd w:val="clear" w:color="auto" w:fill="808080" w:themeFill="background1" w:themeFillShade="80"/>
+          </w:tcPr>
+          <w:p/>
+        </w:tc>
+        <w:tc>
+          <w:tcPr>
+            <w:tcW w:w="1651" w:type="dxa"/>
+            <w:vMerge/>
+            <w:shd w:val="clear" w:color="auto" w:fill="000000" w:themeFill="text1"/>
+          </w:tcPr>
+          <w:p>
+            <w:pPr>
+              <w:rPr>
+                <w:color w:val="000000" w:themeColor="text1"/>
+              </w:rPr>
+            </w:pPr>
+          </w:p>
         </w:tc>
       </w:tr>
       <w:tr>
         <w:tc>
           <w:tcPr>
-            <w:tcW w:w="1069" w:type="dxa"/>
+            <w:tcW w:w="929" w:type="dxa"/>
             <w:shd w:val="clear" w:color="auto" w:fill="808080" w:themeFill="background1" w:themeFillShade="80"/>
             <w:vAlign w:val="center"/>
           </w:tcPr>
@@ -997,55 +1754,104 @@
         </w:tc>
         <w:tc>
           <w:tcPr>
-            <w:tcW w:w="1679" w:type="dxa"/>
-            <w:shd w:val="clear" w:color="auto" w:fill="808080" w:themeFill="background1" w:themeFillShade="80"/>
-          </w:tcPr>
-          <w:p/>
-        </w:tc>
-        <w:tc>
-          <w:tcPr>
-            <w:tcW w:w="2573" w:type="dxa"/>
-            <w:shd w:val="clear" w:color="auto" w:fill="808080" w:themeFill="background1" w:themeFillShade="80"/>
-            <w:vAlign w:val="center"/>
-          </w:tcPr>
-          <w:p/>
-        </w:tc>
-        <w:tc>
-          <w:tcPr>
-            <w:tcW w:w="2520" w:type="dxa"/>
-            <w:shd w:val="clear" w:color="auto" w:fill="808080" w:themeFill="background1" w:themeFillShade="80"/>
-            <w:vAlign w:val="center"/>
-          </w:tcPr>
-          <w:p/>
-        </w:tc>
-        <w:tc>
-          <w:tcPr>
-            <w:tcW w:w="2103" w:type="dxa"/>
-            <w:vMerge/>
-            <w:shd w:val="clear" w:color="auto" w:fill="808080" w:themeFill="background1" w:themeFillShade="80"/>
-          </w:tcPr>
-          <w:p/>
-        </w:tc>
-        <w:tc>
-          <w:tcPr>
-            <w:tcW w:w="2361" w:type="dxa"/>
-            <w:shd w:val="clear" w:color="auto" w:fill="808080" w:themeFill="background1" w:themeFillShade="80"/>
-          </w:tcPr>
-          <w:p/>
-        </w:tc>
-        <w:tc>
-          <w:tcPr>
-            <w:tcW w:w="2085" w:type="dxa"/>
-            <w:vMerge/>
-            <w:shd w:val="clear" w:color="auto" w:fill="808080" w:themeFill="background1" w:themeFillShade="80"/>
-          </w:tcPr>
-          <w:p/>
+            <w:tcW w:w="1353" w:type="dxa"/>
+            <w:shd w:val="clear" w:color="auto" w:fill="808080" w:themeFill="background1" w:themeFillShade="80"/>
+          </w:tcPr>
+          <w:p/>
+        </w:tc>
+        <w:tc>
+          <w:tcPr>
+            <w:tcW w:w="1884" w:type="dxa"/>
+            <w:shd w:val="clear" w:color="auto" w:fill="808080" w:themeFill="background1" w:themeFillShade="80"/>
+            <w:vAlign w:val="center"/>
+          </w:tcPr>
+          <w:p/>
+        </w:tc>
+        <w:tc>
+          <w:tcPr>
+            <w:tcW w:w="1739" w:type="dxa"/>
+            <w:shd w:val="clear" w:color="auto" w:fill="808080" w:themeFill="background1" w:themeFillShade="80"/>
+            <w:vAlign w:val="center"/>
+          </w:tcPr>
+          <w:p/>
+        </w:tc>
+        <w:tc>
+          <w:tcPr>
+            <w:tcW w:w="1481" w:type="dxa"/>
+            <w:vMerge/>
+            <w:shd w:val="clear" w:color="auto" w:fill="808080" w:themeFill="background1" w:themeFillShade="80"/>
+          </w:tcPr>
+          <w:p/>
+        </w:tc>
+        <w:tc>
+          <w:tcPr>
+            <w:tcW w:w="2795" w:type="dxa"/>
+            <w:shd w:val="clear" w:color="auto" w:fill="808080" w:themeFill="background1" w:themeFillShade="80"/>
+          </w:tcPr>
+          <w:p/>
+        </w:tc>
+        <w:tc>
+          <w:tcPr>
+            <w:tcW w:w="651" w:type="dxa"/>
+            <w:shd w:val="clear" w:color="auto" w:fill="808080" w:themeFill="background1" w:themeFillShade="80"/>
+          </w:tcPr>
+          <w:p>
+            <w:r>
+              <w:t>*9</w:t>
+            </w:r>
+          </w:p>
+        </w:tc>
+        <w:tc>
+          <w:tcPr>
+            <w:tcW w:w="651" w:type="dxa"/>
+            <w:vMerge/>
+            <w:shd w:val="clear" w:color="auto" w:fill="808080" w:themeFill="background1" w:themeFillShade="80"/>
+          </w:tcPr>
+          <w:p/>
+        </w:tc>
+        <w:tc>
+          <w:tcPr>
+            <w:tcW w:w="652" w:type="dxa"/>
+            <w:vMerge/>
+            <w:shd w:val="clear" w:color="auto" w:fill="808080" w:themeFill="background1" w:themeFillShade="80"/>
+          </w:tcPr>
+          <w:p/>
+        </w:tc>
+        <w:tc>
+          <w:tcPr>
+            <w:tcW w:w="652" w:type="dxa"/>
+            <w:vMerge/>
+            <w:shd w:val="clear" w:color="auto" w:fill="808080" w:themeFill="background1" w:themeFillShade="80"/>
+          </w:tcPr>
+          <w:p/>
+        </w:tc>
+        <w:tc>
+          <w:tcPr>
+            <w:tcW w:w="603" w:type="dxa"/>
+            <w:vMerge/>
+            <w:shd w:val="clear" w:color="auto" w:fill="808080" w:themeFill="background1" w:themeFillShade="80"/>
+          </w:tcPr>
+          <w:p/>
+        </w:tc>
+        <w:tc>
+          <w:tcPr>
+            <w:tcW w:w="1651" w:type="dxa"/>
+            <w:vMerge/>
+            <w:shd w:val="clear" w:color="auto" w:fill="000000" w:themeFill="text1"/>
+          </w:tcPr>
+          <w:p>
+            <w:pPr>
+              <w:rPr>
+                <w:color w:val="000000" w:themeColor="text1"/>
+              </w:rPr>
+            </w:pPr>
+          </w:p>
         </w:tc>
       </w:tr>
       <w:tr>
         <w:tc>
           <w:tcPr>
-            <w:tcW w:w="1069" w:type="dxa"/>
+            <w:tcW w:w="929" w:type="dxa"/>
             <w:shd w:val="clear" w:color="auto" w:fill="5B9BD5" w:themeFill="accent1"/>
             <w:vAlign w:val="center"/>
           </w:tcPr>
@@ -1057,7 +1863,7 @@
         </w:tc>
         <w:tc>
           <w:tcPr>
-            <w:tcW w:w="1679" w:type="dxa"/>
+            <w:tcW w:w="1353" w:type="dxa"/>
             <w:shd w:val="clear" w:color="auto" w:fill="5B9BD5" w:themeFill="accent1"/>
           </w:tcPr>
           <w:p>
@@ -1068,7 +1874,7 @@
         </w:tc>
         <w:tc>
           <w:tcPr>
-            <w:tcW w:w="2573" w:type="dxa"/>
+            <w:tcW w:w="1884" w:type="dxa"/>
             <w:shd w:val="clear" w:color="auto" w:fill="5B9BD5" w:themeFill="accent1"/>
             <w:vAlign w:val="center"/>
           </w:tcPr>
@@ -1080,7 +1886,7 @@
         </w:tc>
         <w:tc>
           <w:tcPr>
-            <w:tcW w:w="2520" w:type="dxa"/>
+            <w:tcW w:w="1739" w:type="dxa"/>
             <w:shd w:val="clear" w:color="auto" w:fill="5B9BD5" w:themeFill="accent1"/>
             <w:vAlign w:val="center"/>
           </w:tcPr>
@@ -1092,7 +1898,7 @@
         </w:tc>
         <w:tc>
           <w:tcPr>
-            <w:tcW w:w="2103" w:type="dxa"/>
+            <w:tcW w:w="1481" w:type="dxa"/>
             <w:vMerge w:val="restart"/>
             <w:shd w:val="clear" w:color="auto" w:fill="5B9BD5" w:themeFill="accent1"/>
           </w:tcPr>
@@ -1114,7 +1920,7 @@
         </w:tc>
         <w:tc>
           <w:tcPr>
-            <w:tcW w:w="2361" w:type="dxa"/>
+            <w:tcW w:w="2795" w:type="dxa"/>
             <w:shd w:val="clear" w:color="auto" w:fill="5B9BD5" w:themeFill="accent1"/>
           </w:tcPr>
           <w:p>
@@ -1125,12 +1931,75 @@
         </w:tc>
         <w:tc>
           <w:tcPr>
-            <w:tcW w:w="2085" w:type="dxa"/>
+            <w:tcW w:w="651" w:type="dxa"/>
+            <w:shd w:val="clear" w:color="auto" w:fill="5B9BD5" w:themeFill="accent1"/>
+          </w:tcPr>
+          <w:p/>
+        </w:tc>
+        <w:tc>
+          <w:tcPr>
+            <w:tcW w:w="651" w:type="dxa"/>
             <w:vMerge w:val="restart"/>
             <w:shd w:val="clear" w:color="auto" w:fill="5B9BD5" w:themeFill="accent1"/>
           </w:tcPr>
           <w:p>
             <w:r>
+              <w:t>5</w:t>
+            </w:r>
+          </w:p>
+        </w:tc>
+        <w:tc>
+          <w:tcPr>
+            <w:tcW w:w="652" w:type="dxa"/>
+            <w:vMerge w:val="restart"/>
+            <w:shd w:val="clear" w:color="auto" w:fill="5B9BD5" w:themeFill="accent1"/>
+          </w:tcPr>
+          <w:p>
+            <w:r>
+              <w:t>10</w:t>
+            </w:r>
+          </w:p>
+        </w:tc>
+        <w:tc>
+          <w:tcPr>
+            <w:tcW w:w="652" w:type="dxa"/>
+            <w:vMerge w:val="restart"/>
+            <w:shd w:val="clear" w:color="auto" w:fill="5B9BD5" w:themeFill="accent1"/>
+          </w:tcPr>
+          <w:p>
+            <w:r>
+              <w:t>10</w:t>
+            </w:r>
+          </w:p>
+        </w:tc>
+        <w:tc>
+          <w:tcPr>
+            <w:tcW w:w="603" w:type="dxa"/>
+            <w:vMerge w:val="restart"/>
+            <w:shd w:val="clear" w:color="auto" w:fill="5B9BD5" w:themeFill="accent1"/>
+          </w:tcPr>
+          <w:p>
+            <w:r>
+              <w:t>75</w:t>
+            </w:r>
+          </w:p>
+        </w:tc>
+        <w:tc>
+          <w:tcPr>
+            <w:tcW w:w="1651" w:type="dxa"/>
+            <w:vMerge w:val="restart"/>
+            <w:shd w:val="clear" w:color="auto" w:fill="000000" w:themeFill="text1"/>
+          </w:tcPr>
+          <w:p>
+            <w:pPr>
+              <w:rPr>
+                <w:color w:val="000000" w:themeColor="text1"/>
+              </w:rPr>
+            </w:pPr>
+            <w:r>
+              <w:rPr>
+                <w:color w:val="000000" w:themeColor="text1"/>
+              </w:rPr>
               <w:t>Avalancha</w:t>
             </w:r>
           </w:p>
@@ -1139,7 +2008,7 @@
       <w:tr>
         <w:tc>
           <w:tcPr>
-            <w:tcW w:w="1069" w:type="dxa"/>
+            <w:tcW w:w="929" w:type="dxa"/>
             <w:shd w:val="clear" w:color="auto" w:fill="5B9BD5" w:themeFill="accent1"/>
             <w:vAlign w:val="center"/>
           </w:tcPr>
@@ -1151,55 +2020,104 @@
         </w:tc>
         <w:tc>
           <w:tcPr>
-            <w:tcW w:w="1679" w:type="dxa"/>
-            <w:shd w:val="clear" w:color="auto" w:fill="5B9BD5" w:themeFill="accent1"/>
-          </w:tcPr>
-          <w:p/>
-        </w:tc>
-        <w:tc>
-          <w:tcPr>
-            <w:tcW w:w="2573" w:type="dxa"/>
-            <w:shd w:val="clear" w:color="auto" w:fill="5B9BD5" w:themeFill="accent1"/>
-            <w:vAlign w:val="center"/>
-          </w:tcPr>
-          <w:p/>
-        </w:tc>
-        <w:tc>
-          <w:tcPr>
-            <w:tcW w:w="2520" w:type="dxa"/>
-            <w:shd w:val="clear" w:color="auto" w:fill="5B9BD5" w:themeFill="accent1"/>
-            <w:vAlign w:val="center"/>
-          </w:tcPr>
-          <w:p/>
-        </w:tc>
-        <w:tc>
-          <w:tcPr>
-            <w:tcW w:w="2103" w:type="dxa"/>
-            <w:vMerge/>
-            <w:shd w:val="clear" w:color="auto" w:fill="5B9BD5" w:themeFill="accent1"/>
-          </w:tcPr>
-          <w:p/>
-        </w:tc>
-        <w:tc>
-          <w:tcPr>
-            <w:tcW w:w="2361" w:type="dxa"/>
-            <w:shd w:val="clear" w:color="auto" w:fill="5B9BD5" w:themeFill="accent1"/>
-          </w:tcPr>
-          <w:p/>
-        </w:tc>
-        <w:tc>
-          <w:tcPr>
-            <w:tcW w:w="2085" w:type="dxa"/>
-            <w:vMerge/>
-            <w:shd w:val="clear" w:color="auto" w:fill="5B9BD5" w:themeFill="accent1"/>
-          </w:tcPr>
-          <w:p/>
+            <w:tcW w:w="1353" w:type="dxa"/>
+            <w:shd w:val="clear" w:color="auto" w:fill="5B9BD5" w:themeFill="accent1"/>
+          </w:tcPr>
+          <w:p/>
+        </w:tc>
+        <w:tc>
+          <w:tcPr>
+            <w:tcW w:w="1884" w:type="dxa"/>
+            <w:shd w:val="clear" w:color="auto" w:fill="5B9BD5" w:themeFill="accent1"/>
+            <w:vAlign w:val="center"/>
+          </w:tcPr>
+          <w:p/>
+        </w:tc>
+        <w:tc>
+          <w:tcPr>
+            <w:tcW w:w="1739" w:type="dxa"/>
+            <w:shd w:val="clear" w:color="auto" w:fill="5B9BD5" w:themeFill="accent1"/>
+            <w:vAlign w:val="center"/>
+          </w:tcPr>
+          <w:p/>
+        </w:tc>
+        <w:tc>
+          <w:tcPr>
+            <w:tcW w:w="1481" w:type="dxa"/>
+            <w:vMerge/>
+            <w:shd w:val="clear" w:color="auto" w:fill="5B9BD5" w:themeFill="accent1"/>
+          </w:tcPr>
+          <w:p/>
+        </w:tc>
+        <w:tc>
+          <w:tcPr>
+            <w:tcW w:w="2795" w:type="dxa"/>
+            <w:shd w:val="clear" w:color="auto" w:fill="5B9BD5" w:themeFill="accent1"/>
+          </w:tcPr>
+          <w:p/>
+        </w:tc>
+        <w:tc>
+          <w:tcPr>
+            <w:tcW w:w="651" w:type="dxa"/>
+            <w:shd w:val="clear" w:color="auto" w:fill="5B9BD5" w:themeFill="accent1"/>
+          </w:tcPr>
+          <w:p>
+            <w:r>
+              <w:t>*10</w:t>
+            </w:r>
+          </w:p>
+        </w:tc>
+        <w:tc>
+          <w:tcPr>
+            <w:tcW w:w="651" w:type="dxa"/>
+            <w:vMerge/>
+            <w:shd w:val="clear" w:color="auto" w:fill="5B9BD5" w:themeFill="accent1"/>
+          </w:tcPr>
+          <w:p/>
+        </w:tc>
+        <w:tc>
+          <w:tcPr>
+            <w:tcW w:w="652" w:type="dxa"/>
+            <w:vMerge/>
+            <w:shd w:val="clear" w:color="auto" w:fill="5B9BD5" w:themeFill="accent1"/>
+          </w:tcPr>
+          <w:p/>
+        </w:tc>
+        <w:tc>
+          <w:tcPr>
+            <w:tcW w:w="652" w:type="dxa"/>
+            <w:vMerge/>
+            <w:shd w:val="clear" w:color="auto" w:fill="5B9BD5" w:themeFill="accent1"/>
+          </w:tcPr>
+          <w:p/>
+        </w:tc>
+        <w:tc>
+          <w:tcPr>
+            <w:tcW w:w="603" w:type="dxa"/>
+            <w:vMerge/>
+            <w:shd w:val="clear" w:color="auto" w:fill="5B9BD5" w:themeFill="accent1"/>
+          </w:tcPr>
+          <w:p/>
+        </w:tc>
+        <w:tc>
+          <w:tcPr>
+            <w:tcW w:w="1651" w:type="dxa"/>
+            <w:vMerge/>
+            <w:shd w:val="clear" w:color="auto" w:fill="000000" w:themeFill="text1"/>
+          </w:tcPr>
+          <w:p>
+            <w:pPr>
+              <w:rPr>
+                <w:color w:val="000000" w:themeColor="text1"/>
+              </w:rPr>
+            </w:pPr>
+          </w:p>
         </w:tc>
       </w:tr>
       <w:tr>
         <w:tc>
           <w:tcPr>
-            <w:tcW w:w="1069" w:type="dxa"/>
+            <w:tcW w:w="929" w:type="dxa"/>
             <w:shd w:val="clear" w:color="auto" w:fill="5B9BD5" w:themeFill="accent1"/>
             <w:vAlign w:val="center"/>
           </w:tcPr>
@@ -1211,55 +2129,104 @@
         </w:tc>
         <w:tc>
           <w:tcPr>
-            <w:tcW w:w="1679" w:type="dxa"/>
-            <w:shd w:val="clear" w:color="auto" w:fill="5B9BD5" w:themeFill="accent1"/>
-          </w:tcPr>
-          <w:p/>
-        </w:tc>
-        <w:tc>
-          <w:tcPr>
-            <w:tcW w:w="2573" w:type="dxa"/>
-            <w:shd w:val="clear" w:color="auto" w:fill="5B9BD5" w:themeFill="accent1"/>
-            <w:vAlign w:val="center"/>
-          </w:tcPr>
-          <w:p/>
-        </w:tc>
-        <w:tc>
-          <w:tcPr>
-            <w:tcW w:w="2520" w:type="dxa"/>
-            <w:shd w:val="clear" w:color="auto" w:fill="5B9BD5" w:themeFill="accent1"/>
-            <w:vAlign w:val="center"/>
-          </w:tcPr>
-          <w:p/>
-        </w:tc>
-        <w:tc>
-          <w:tcPr>
-            <w:tcW w:w="2103" w:type="dxa"/>
-            <w:vMerge/>
-            <w:shd w:val="clear" w:color="auto" w:fill="5B9BD5" w:themeFill="accent1"/>
-          </w:tcPr>
-          <w:p/>
-        </w:tc>
-        <w:tc>
-          <w:tcPr>
-            <w:tcW w:w="2361" w:type="dxa"/>
-            <w:shd w:val="clear" w:color="auto" w:fill="5B9BD5" w:themeFill="accent1"/>
-          </w:tcPr>
-          <w:p/>
-        </w:tc>
-        <w:tc>
-          <w:tcPr>
-            <w:tcW w:w="2085" w:type="dxa"/>
-            <w:vMerge/>
-            <w:shd w:val="clear" w:color="auto" w:fill="5B9BD5" w:themeFill="accent1"/>
-          </w:tcPr>
-          <w:p/>
+            <w:tcW w:w="1353" w:type="dxa"/>
+            <w:shd w:val="clear" w:color="auto" w:fill="5B9BD5" w:themeFill="accent1"/>
+          </w:tcPr>
+          <w:p/>
+        </w:tc>
+        <w:tc>
+          <w:tcPr>
+            <w:tcW w:w="1884" w:type="dxa"/>
+            <w:shd w:val="clear" w:color="auto" w:fill="5B9BD5" w:themeFill="accent1"/>
+            <w:vAlign w:val="center"/>
+          </w:tcPr>
+          <w:p/>
+        </w:tc>
+        <w:tc>
+          <w:tcPr>
+            <w:tcW w:w="1739" w:type="dxa"/>
+            <w:shd w:val="clear" w:color="auto" w:fill="5B9BD5" w:themeFill="accent1"/>
+            <w:vAlign w:val="center"/>
+          </w:tcPr>
+          <w:p/>
+        </w:tc>
+        <w:tc>
+          <w:tcPr>
+            <w:tcW w:w="1481" w:type="dxa"/>
+            <w:vMerge/>
+            <w:shd w:val="clear" w:color="auto" w:fill="5B9BD5" w:themeFill="accent1"/>
+          </w:tcPr>
+          <w:p/>
+        </w:tc>
+        <w:tc>
+          <w:tcPr>
+            <w:tcW w:w="2795" w:type="dxa"/>
+            <w:shd w:val="clear" w:color="auto" w:fill="5B9BD5" w:themeFill="accent1"/>
+          </w:tcPr>
+          <w:p/>
+        </w:tc>
+        <w:tc>
+          <w:tcPr>
+            <w:tcW w:w="651" w:type="dxa"/>
+            <w:shd w:val="clear" w:color="auto" w:fill="5B9BD5" w:themeFill="accent1"/>
+          </w:tcPr>
+          <w:p>
+            <w:r>
+              <w:t>*11</w:t>
+            </w:r>
+          </w:p>
+        </w:tc>
+        <w:tc>
+          <w:tcPr>
+            <w:tcW w:w="651" w:type="dxa"/>
+            <w:vMerge/>
+            <w:shd w:val="clear" w:color="auto" w:fill="5B9BD5" w:themeFill="accent1"/>
+          </w:tcPr>
+          <w:p/>
+        </w:tc>
+        <w:tc>
+          <w:tcPr>
+            <w:tcW w:w="652" w:type="dxa"/>
+            <w:vMerge/>
+            <w:shd w:val="clear" w:color="auto" w:fill="5B9BD5" w:themeFill="accent1"/>
+          </w:tcPr>
+          <w:p/>
+        </w:tc>
+        <w:tc>
+          <w:tcPr>
+            <w:tcW w:w="652" w:type="dxa"/>
+            <w:vMerge/>
+            <w:shd w:val="clear" w:color="auto" w:fill="5B9BD5" w:themeFill="accent1"/>
+          </w:tcPr>
+          <w:p/>
+        </w:tc>
+        <w:tc>
+          <w:tcPr>
+            <w:tcW w:w="603" w:type="dxa"/>
+            <w:vMerge/>
+            <w:shd w:val="clear" w:color="auto" w:fill="5B9BD5" w:themeFill="accent1"/>
+          </w:tcPr>
+          <w:p/>
+        </w:tc>
+        <w:tc>
+          <w:tcPr>
+            <w:tcW w:w="1651" w:type="dxa"/>
+            <w:vMerge/>
+            <w:shd w:val="clear" w:color="auto" w:fill="000000" w:themeFill="text1"/>
+          </w:tcPr>
+          <w:p>
+            <w:pPr>
+              <w:rPr>
+                <w:color w:val="000000" w:themeColor="text1"/>
+              </w:rPr>
+            </w:pPr>
+          </w:p>
         </w:tc>
       </w:tr>
       <w:tr>
         <w:tc>
           <w:tcPr>
-            <w:tcW w:w="1069" w:type="dxa"/>
+            <w:tcW w:w="929" w:type="dxa"/>
             <w:shd w:val="clear" w:color="auto" w:fill="5B9BD5" w:themeFill="accent1"/>
             <w:vAlign w:val="center"/>
           </w:tcPr>
@@ -1271,55 +2238,104 @@
         </w:tc>
         <w:tc>
           <w:tcPr>
-            <w:tcW w:w="1679" w:type="dxa"/>
-            <w:shd w:val="clear" w:color="auto" w:fill="5B9BD5" w:themeFill="accent1"/>
-          </w:tcPr>
-          <w:p/>
-        </w:tc>
-        <w:tc>
-          <w:tcPr>
-            <w:tcW w:w="2573" w:type="dxa"/>
-            <w:shd w:val="clear" w:color="auto" w:fill="5B9BD5" w:themeFill="accent1"/>
-            <w:vAlign w:val="center"/>
-          </w:tcPr>
-          <w:p/>
-        </w:tc>
-        <w:tc>
-          <w:tcPr>
-            <w:tcW w:w="2520" w:type="dxa"/>
-            <w:shd w:val="clear" w:color="auto" w:fill="5B9BD5" w:themeFill="accent1"/>
-            <w:vAlign w:val="center"/>
-          </w:tcPr>
-          <w:p/>
-        </w:tc>
-        <w:tc>
-          <w:tcPr>
-            <w:tcW w:w="2103" w:type="dxa"/>
-            <w:vMerge/>
-            <w:shd w:val="clear" w:color="auto" w:fill="5B9BD5" w:themeFill="accent1"/>
-          </w:tcPr>
-          <w:p/>
-        </w:tc>
-        <w:tc>
-          <w:tcPr>
-            <w:tcW w:w="2361" w:type="dxa"/>
-            <w:shd w:val="clear" w:color="auto" w:fill="5B9BD5" w:themeFill="accent1"/>
-          </w:tcPr>
-          <w:p/>
-        </w:tc>
-        <w:tc>
-          <w:tcPr>
-            <w:tcW w:w="2085" w:type="dxa"/>
-            <w:vMerge/>
-            <w:shd w:val="clear" w:color="auto" w:fill="5B9BD5" w:themeFill="accent1"/>
-          </w:tcPr>
-          <w:p/>
+            <w:tcW w:w="1353" w:type="dxa"/>
+            <w:shd w:val="clear" w:color="auto" w:fill="5B9BD5" w:themeFill="accent1"/>
+          </w:tcPr>
+          <w:p/>
+        </w:tc>
+        <w:tc>
+          <w:tcPr>
+            <w:tcW w:w="1884" w:type="dxa"/>
+            <w:shd w:val="clear" w:color="auto" w:fill="5B9BD5" w:themeFill="accent1"/>
+            <w:vAlign w:val="center"/>
+          </w:tcPr>
+          <w:p/>
+        </w:tc>
+        <w:tc>
+          <w:tcPr>
+            <w:tcW w:w="1739" w:type="dxa"/>
+            <w:shd w:val="clear" w:color="auto" w:fill="5B9BD5" w:themeFill="accent1"/>
+            <w:vAlign w:val="center"/>
+          </w:tcPr>
+          <w:p/>
+        </w:tc>
+        <w:tc>
+          <w:tcPr>
+            <w:tcW w:w="1481" w:type="dxa"/>
+            <w:vMerge/>
+            <w:shd w:val="clear" w:color="auto" w:fill="5B9BD5" w:themeFill="accent1"/>
+          </w:tcPr>
+          <w:p/>
+        </w:tc>
+        <w:tc>
+          <w:tcPr>
+            <w:tcW w:w="2795" w:type="dxa"/>
+            <w:shd w:val="clear" w:color="auto" w:fill="5B9BD5" w:themeFill="accent1"/>
+          </w:tcPr>
+          <w:p/>
+        </w:tc>
+        <w:tc>
+          <w:tcPr>
+            <w:tcW w:w="651" w:type="dxa"/>
+            <w:shd w:val="clear" w:color="auto" w:fill="5B9BD5" w:themeFill="accent1"/>
+          </w:tcPr>
+          <w:p>
+            <w:r>
+              <w:t>*12</w:t>
+            </w:r>
+          </w:p>
+        </w:tc>
+        <w:tc>
+          <w:tcPr>
+            <w:tcW w:w="651" w:type="dxa"/>
+            <w:vMerge/>
+            <w:shd w:val="clear" w:color="auto" w:fill="5B9BD5" w:themeFill="accent1"/>
+          </w:tcPr>
+          <w:p/>
+        </w:tc>
+        <w:tc>
+          <w:tcPr>
+            <w:tcW w:w="652" w:type="dxa"/>
+            <w:vMerge/>
+            <w:shd w:val="clear" w:color="auto" w:fill="5B9BD5" w:themeFill="accent1"/>
+          </w:tcPr>
+          <w:p/>
+        </w:tc>
+        <w:tc>
+          <w:tcPr>
+            <w:tcW w:w="652" w:type="dxa"/>
+            <w:vMerge/>
+            <w:shd w:val="clear" w:color="auto" w:fill="5B9BD5" w:themeFill="accent1"/>
+          </w:tcPr>
+          <w:p/>
+        </w:tc>
+        <w:tc>
+          <w:tcPr>
+            <w:tcW w:w="603" w:type="dxa"/>
+            <w:vMerge/>
+            <w:shd w:val="clear" w:color="auto" w:fill="5B9BD5" w:themeFill="accent1"/>
+          </w:tcPr>
+          <w:p/>
+        </w:tc>
+        <w:tc>
+          <w:tcPr>
+            <w:tcW w:w="1651" w:type="dxa"/>
+            <w:vMerge/>
+            <w:shd w:val="clear" w:color="auto" w:fill="000000" w:themeFill="text1"/>
+          </w:tcPr>
+          <w:p>
+            <w:pPr>
+              <w:rPr>
+                <w:color w:val="000000" w:themeColor="text1"/>
+              </w:rPr>
+            </w:pPr>
+          </w:p>
         </w:tc>
       </w:tr>
       <w:tr>
         <w:tc>
           <w:tcPr>
-            <w:tcW w:w="1069" w:type="dxa"/>
+            <w:tcW w:w="929" w:type="dxa"/>
             <w:shd w:val="clear" w:color="auto" w:fill="FFE599" w:themeFill="accent4" w:themeFillTint="66"/>
             <w:vAlign w:val="center"/>
           </w:tcPr>
@@ -1331,7 +2347,7 @@
         </w:tc>
         <w:tc>
           <w:tcPr>
-            <w:tcW w:w="1679" w:type="dxa"/>
+            <w:tcW w:w="1353" w:type="dxa"/>
             <w:shd w:val="clear" w:color="auto" w:fill="FFE599" w:themeFill="accent4" w:themeFillTint="66"/>
           </w:tcPr>
           <w:p>
@@ -1342,7 +2358,7 @@
         </w:tc>
         <w:tc>
           <w:tcPr>
-            <w:tcW w:w="2573" w:type="dxa"/>
+            <w:tcW w:w="1884" w:type="dxa"/>
             <w:shd w:val="clear" w:color="auto" w:fill="FFE599" w:themeFill="accent4" w:themeFillTint="66"/>
             <w:vAlign w:val="center"/>
           </w:tcPr>
@@ -1354,7 +2370,7 @@
         </w:tc>
         <w:tc>
           <w:tcPr>
-            <w:tcW w:w="2520" w:type="dxa"/>
+            <w:tcW w:w="1739" w:type="dxa"/>
             <w:shd w:val="clear" w:color="auto" w:fill="FFE599" w:themeFill="accent4" w:themeFillTint="66"/>
             <w:vAlign w:val="center"/>
           </w:tcPr>
@@ -1381,7 +2397,7 @@
         </w:tc>
         <w:tc>
           <w:tcPr>
-            <w:tcW w:w="2103" w:type="dxa"/>
+            <w:tcW w:w="1481" w:type="dxa"/>
             <w:vMerge w:val="restart"/>
             <w:shd w:val="clear" w:color="auto" w:fill="FFE599" w:themeFill="accent4" w:themeFillTint="66"/>
           </w:tcPr>
@@ -1407,6 +2423,7 @@
           </w:p>
           <w:p>
             <w:r>
+              <w:lastRenderedPageBreak/>
               <w:t>Patata mutante</w:t>
             </w:r>
           </w:p>
@@ -1418,33 +2435,103 @@
         </w:tc>
         <w:tc>
           <w:tcPr>
-            <w:tcW w:w="2361" w:type="dxa"/>
-            <w:shd w:val="clear" w:color="auto" w:fill="FFE599" w:themeFill="accent4" w:themeFillTint="66"/>
-          </w:tcPr>
-          <w:p>
-            <w:r>
+            <w:tcW w:w="2795" w:type="dxa"/>
+            <w:shd w:val="clear" w:color="auto" w:fill="FFE599" w:themeFill="accent4" w:themeFillTint="66"/>
+          </w:tcPr>
+          <w:p>
+            <w:r>
+              <w:lastRenderedPageBreak/>
               <w:t>Eliminar la inteligencia artificial malvada</w:t>
             </w:r>
           </w:p>
         </w:tc>
         <w:tc>
           <w:tcPr>
-            <w:tcW w:w="2085" w:type="dxa"/>
+            <w:tcW w:w="651" w:type="dxa"/>
+            <w:shd w:val="clear" w:color="auto" w:fill="FFE599" w:themeFill="accent4" w:themeFillTint="66"/>
+          </w:tcPr>
+          <w:p/>
+        </w:tc>
+        <w:tc>
+          <w:tcPr>
+            <w:tcW w:w="651" w:type="dxa"/>
             <w:vMerge w:val="restart"/>
             <w:shd w:val="clear" w:color="auto" w:fill="FFE599" w:themeFill="accent4" w:themeFillTint="66"/>
           </w:tcPr>
           <w:p>
             <w:r>
+              <w:t>25</w:t>
+            </w:r>
+          </w:p>
+        </w:tc>
+        <w:tc>
+          <w:tcPr>
+            <w:tcW w:w="652" w:type="dxa"/>
+            <w:vMerge w:val="restart"/>
+            <w:shd w:val="clear" w:color="auto" w:fill="FFE599" w:themeFill="accent4" w:themeFillTint="66"/>
+          </w:tcPr>
+          <w:p>
+            <w:r>
+              <w:t>25</w:t>
+            </w:r>
+          </w:p>
+        </w:tc>
+        <w:tc>
+          <w:tcPr>
+            <w:tcW w:w="652" w:type="dxa"/>
+            <w:vMerge w:val="restart"/>
+            <w:shd w:val="clear" w:color="auto" w:fill="FFE599" w:themeFill="accent4" w:themeFillTint="66"/>
+          </w:tcPr>
+          <w:p>
+            <w:r>
+              <w:t>25</w:t>
+            </w:r>
+          </w:p>
+        </w:tc>
+        <w:tc>
+          <w:tcPr>
+            <w:tcW w:w="603" w:type="dxa"/>
+            <w:vMerge w:val="restart"/>
+            <w:shd w:val="clear" w:color="auto" w:fill="FFE599" w:themeFill="accent4" w:themeFillTint="66"/>
+          </w:tcPr>
+          <w:p>
+            <w:r>
+              <w:t>25</w:t>
+            </w:r>
+          </w:p>
+        </w:tc>
+        <w:tc>
+          <w:tcPr>
+            <w:tcW w:w="1651" w:type="dxa"/>
+            <w:vMerge w:val="restart"/>
+            <w:shd w:val="clear" w:color="auto" w:fill="000000" w:themeFill="text1"/>
+          </w:tcPr>
+          <w:p>
+            <w:pPr>
+              <w:rPr>
+                <w:color w:val="000000" w:themeColor="text1"/>
+              </w:rPr>
+            </w:pPr>
+            <w:r>
+              <w:rPr>
+                <w:color w:val="000000" w:themeColor="text1"/>
+              </w:rPr>
               <w:t>Tormenta de arena</w:t>
             </w:r>
           </w:p>
-          <w:p/>
+          <w:p>
+            <w:pPr>
+              <w:rPr>
+                <w:color w:val="000000" w:themeColor="text1"/>
+              </w:rPr>
+            </w:pPr>
+          </w:p>
         </w:tc>
       </w:tr>
       <w:tr>
         <w:tc>
           <w:tcPr>
-            <w:tcW w:w="1069" w:type="dxa"/>
+            <w:tcW w:w="929" w:type="dxa"/>
             <w:shd w:val="clear" w:color="auto" w:fill="FFE599" w:themeFill="accent4" w:themeFillTint="66"/>
             <w:vAlign w:val="center"/>
           </w:tcPr>
@@ -1456,47 +2543,90 @@
         </w:tc>
         <w:tc>
           <w:tcPr>
-            <w:tcW w:w="1679" w:type="dxa"/>
-            <w:shd w:val="clear" w:color="auto" w:fill="FFE599" w:themeFill="accent4" w:themeFillTint="66"/>
-          </w:tcPr>
-          <w:p/>
-        </w:tc>
-        <w:tc>
-          <w:tcPr>
-            <w:tcW w:w="2573" w:type="dxa"/>
-            <w:shd w:val="clear" w:color="auto" w:fill="FFE599" w:themeFill="accent4" w:themeFillTint="66"/>
-            <w:vAlign w:val="center"/>
-          </w:tcPr>
-          <w:p/>
-        </w:tc>
-        <w:tc>
-          <w:tcPr>
-            <w:tcW w:w="2520" w:type="dxa"/>
-            <w:shd w:val="clear" w:color="auto" w:fill="FFE599" w:themeFill="accent4" w:themeFillTint="66"/>
-            <w:vAlign w:val="center"/>
-          </w:tcPr>
-          <w:p/>
-        </w:tc>
-        <w:tc>
-          <w:tcPr>
-            <w:tcW w:w="2103" w:type="dxa"/>
-            <w:vMerge/>
-            <w:shd w:val="clear" w:color="auto" w:fill="FFE599" w:themeFill="accent4" w:themeFillTint="66"/>
-          </w:tcPr>
-          <w:p/>
-        </w:tc>
-        <w:tc>
-          <w:tcPr>
-            <w:tcW w:w="2361" w:type="dxa"/>
-            <w:shd w:val="clear" w:color="auto" w:fill="FFE599" w:themeFill="accent4" w:themeFillTint="66"/>
-          </w:tcPr>
-          <w:p/>
-        </w:tc>
-        <w:tc>
-          <w:tcPr>
-            <w:tcW w:w="2085" w:type="dxa"/>
-            <w:vMerge/>
-            <w:shd w:val="clear" w:color="auto" w:fill="FFE599" w:themeFill="accent4" w:themeFillTint="66"/>
+            <w:tcW w:w="1353" w:type="dxa"/>
+            <w:shd w:val="clear" w:color="auto" w:fill="FFE599" w:themeFill="accent4" w:themeFillTint="66"/>
+          </w:tcPr>
+          <w:p/>
+        </w:tc>
+        <w:tc>
+          <w:tcPr>
+            <w:tcW w:w="1884" w:type="dxa"/>
+            <w:shd w:val="clear" w:color="auto" w:fill="FFE599" w:themeFill="accent4" w:themeFillTint="66"/>
+            <w:vAlign w:val="center"/>
+          </w:tcPr>
+          <w:p/>
+        </w:tc>
+        <w:tc>
+          <w:tcPr>
+            <w:tcW w:w="1739" w:type="dxa"/>
+            <w:shd w:val="clear" w:color="auto" w:fill="FFE599" w:themeFill="accent4" w:themeFillTint="66"/>
+            <w:vAlign w:val="center"/>
+          </w:tcPr>
+          <w:p/>
+        </w:tc>
+        <w:tc>
+          <w:tcPr>
+            <w:tcW w:w="1481" w:type="dxa"/>
+            <w:vMerge/>
+            <w:shd w:val="clear" w:color="auto" w:fill="FFE599" w:themeFill="accent4" w:themeFillTint="66"/>
+          </w:tcPr>
+          <w:p/>
+        </w:tc>
+        <w:tc>
+          <w:tcPr>
+            <w:tcW w:w="2795" w:type="dxa"/>
+            <w:shd w:val="clear" w:color="auto" w:fill="FFE599" w:themeFill="accent4" w:themeFillTint="66"/>
+          </w:tcPr>
+          <w:p/>
+        </w:tc>
+        <w:tc>
+          <w:tcPr>
+            <w:tcW w:w="651" w:type="dxa"/>
+            <w:shd w:val="clear" w:color="auto" w:fill="FFE599" w:themeFill="accent4" w:themeFillTint="66"/>
+          </w:tcPr>
+          <w:p>
+            <w:r>
+              <w:t>*13</w:t>
+            </w:r>
+          </w:p>
+        </w:tc>
+        <w:tc>
+          <w:tcPr>
+            <w:tcW w:w="651" w:type="dxa"/>
+            <w:vMerge/>
+            <w:shd w:val="clear" w:color="auto" w:fill="FFE599" w:themeFill="accent4" w:themeFillTint="66"/>
+          </w:tcPr>
+          <w:p/>
+        </w:tc>
+        <w:tc>
+          <w:tcPr>
+            <w:tcW w:w="652" w:type="dxa"/>
+            <w:vMerge/>
+            <w:shd w:val="clear" w:color="auto" w:fill="FFE599" w:themeFill="accent4" w:themeFillTint="66"/>
+          </w:tcPr>
+          <w:p/>
+        </w:tc>
+        <w:tc>
+          <w:tcPr>
+            <w:tcW w:w="652" w:type="dxa"/>
+            <w:vMerge/>
+            <w:shd w:val="clear" w:color="auto" w:fill="FFE599" w:themeFill="accent4" w:themeFillTint="66"/>
+          </w:tcPr>
+          <w:p/>
+        </w:tc>
+        <w:tc>
+          <w:tcPr>
+            <w:tcW w:w="603" w:type="dxa"/>
+            <w:vMerge/>
+            <w:shd w:val="clear" w:color="auto" w:fill="FFE599" w:themeFill="accent4" w:themeFillTint="66"/>
+          </w:tcPr>
+          <w:p/>
+        </w:tc>
+        <w:tc>
+          <w:tcPr>
+            <w:tcW w:w="1651" w:type="dxa"/>
+            <w:vMerge/>
+            <w:shd w:val="clear" w:color="auto" w:fill="000000" w:themeFill="text1"/>
           </w:tcPr>
           <w:p/>
         </w:tc>
@@ -1504,59 +2634,103 @@
       <w:tr>
         <w:tc>
           <w:tcPr>
-            <w:tcW w:w="1069" w:type="dxa"/>
-            <w:shd w:val="clear" w:color="auto" w:fill="FFE599" w:themeFill="accent4" w:themeFillTint="66"/>
-            <w:vAlign w:val="center"/>
-          </w:tcPr>
-          <w:p>
-            <w:r>
+            <w:tcW w:w="929" w:type="dxa"/>
+            <w:shd w:val="clear" w:color="auto" w:fill="FFE599" w:themeFill="accent4" w:themeFillTint="66"/>
+            <w:vAlign w:val="center"/>
+          </w:tcPr>
+          <w:p>
+            <w:r>
+              <w:lastRenderedPageBreak/>
               <w:t>Nivel 2</w:t>
             </w:r>
           </w:p>
         </w:tc>
         <w:tc>
           <w:tcPr>
-            <w:tcW w:w="1679" w:type="dxa"/>
-            <w:shd w:val="clear" w:color="auto" w:fill="FFE599" w:themeFill="accent4" w:themeFillTint="66"/>
-          </w:tcPr>
-          <w:p/>
-        </w:tc>
-        <w:tc>
-          <w:tcPr>
-            <w:tcW w:w="2573" w:type="dxa"/>
-            <w:shd w:val="clear" w:color="auto" w:fill="FFE599" w:themeFill="accent4" w:themeFillTint="66"/>
-            <w:vAlign w:val="center"/>
-          </w:tcPr>
-          <w:p/>
-        </w:tc>
-        <w:tc>
-          <w:tcPr>
-            <w:tcW w:w="2520" w:type="dxa"/>
-            <w:shd w:val="clear" w:color="auto" w:fill="FFE599" w:themeFill="accent4" w:themeFillTint="66"/>
-            <w:vAlign w:val="center"/>
-          </w:tcPr>
-          <w:p/>
-        </w:tc>
-        <w:tc>
-          <w:tcPr>
-            <w:tcW w:w="2103" w:type="dxa"/>
-            <w:vMerge/>
-            <w:shd w:val="clear" w:color="auto" w:fill="FFE599" w:themeFill="accent4" w:themeFillTint="66"/>
-          </w:tcPr>
-          <w:p/>
-        </w:tc>
-        <w:tc>
-          <w:tcPr>
-            <w:tcW w:w="2361" w:type="dxa"/>
-            <w:shd w:val="clear" w:color="auto" w:fill="FFE599" w:themeFill="accent4" w:themeFillTint="66"/>
-          </w:tcPr>
-          <w:p/>
-        </w:tc>
-        <w:tc>
-          <w:tcPr>
-            <w:tcW w:w="2085" w:type="dxa"/>
-            <w:vMerge/>
-            <w:shd w:val="clear" w:color="auto" w:fill="FFE599" w:themeFill="accent4" w:themeFillTint="66"/>
+            <w:tcW w:w="1353" w:type="dxa"/>
+            <w:shd w:val="clear" w:color="auto" w:fill="FFE599" w:themeFill="accent4" w:themeFillTint="66"/>
+          </w:tcPr>
+          <w:p/>
+        </w:tc>
+        <w:tc>
+          <w:tcPr>
+            <w:tcW w:w="1884" w:type="dxa"/>
+            <w:shd w:val="clear" w:color="auto" w:fill="FFE599" w:themeFill="accent4" w:themeFillTint="66"/>
+            <w:vAlign w:val="center"/>
+          </w:tcPr>
+          <w:p/>
+        </w:tc>
+        <w:tc>
+          <w:tcPr>
+            <w:tcW w:w="1739" w:type="dxa"/>
+            <w:shd w:val="clear" w:color="auto" w:fill="FFE599" w:themeFill="accent4" w:themeFillTint="66"/>
+            <w:vAlign w:val="center"/>
+          </w:tcPr>
+          <w:p/>
+        </w:tc>
+        <w:tc>
+          <w:tcPr>
+            <w:tcW w:w="1481" w:type="dxa"/>
+            <w:vMerge/>
+            <w:shd w:val="clear" w:color="auto" w:fill="FFE599" w:themeFill="accent4" w:themeFillTint="66"/>
+          </w:tcPr>
+          <w:p/>
+        </w:tc>
+        <w:tc>
+          <w:tcPr>
+            <w:tcW w:w="2795" w:type="dxa"/>
+            <w:shd w:val="clear" w:color="auto" w:fill="FFE599" w:themeFill="accent4" w:themeFillTint="66"/>
+          </w:tcPr>
+          <w:p/>
+        </w:tc>
+        <w:tc>
+          <w:tcPr>
+            <w:tcW w:w="651" w:type="dxa"/>
+            <w:shd w:val="clear" w:color="auto" w:fill="FFE599" w:themeFill="accent4" w:themeFillTint="66"/>
+          </w:tcPr>
+          <w:p>
+            <w:r>
+              <w:t>*14</w:t>
+            </w:r>
+          </w:p>
+        </w:tc>
+        <w:tc>
+          <w:tcPr>
+            <w:tcW w:w="651" w:type="dxa"/>
+            <w:vMerge/>
+            <w:shd w:val="clear" w:color="auto" w:fill="FFE599" w:themeFill="accent4" w:themeFillTint="66"/>
+          </w:tcPr>
+          <w:p/>
+        </w:tc>
+        <w:tc>
+          <w:tcPr>
+            <w:tcW w:w="652" w:type="dxa"/>
+            <w:vMerge/>
+            <w:shd w:val="clear" w:color="auto" w:fill="FFE599" w:themeFill="accent4" w:themeFillTint="66"/>
+          </w:tcPr>
+          <w:p/>
+        </w:tc>
+        <w:tc>
+          <w:tcPr>
+            <w:tcW w:w="652" w:type="dxa"/>
+            <w:vMerge/>
+            <w:shd w:val="clear" w:color="auto" w:fill="FFE599" w:themeFill="accent4" w:themeFillTint="66"/>
+          </w:tcPr>
+          <w:p/>
+        </w:tc>
+        <w:tc>
+          <w:tcPr>
+            <w:tcW w:w="603" w:type="dxa"/>
+            <w:vMerge/>
+            <w:shd w:val="clear" w:color="auto" w:fill="FFE599" w:themeFill="accent4" w:themeFillTint="66"/>
+          </w:tcPr>
+          <w:p/>
+        </w:tc>
+        <w:tc>
+          <w:tcPr>
+            <w:tcW w:w="1651" w:type="dxa"/>
+            <w:vMerge/>
+            <w:shd w:val="clear" w:color="auto" w:fill="000000" w:themeFill="text1"/>
           </w:tcPr>
           <w:p/>
         </w:tc>
@@ -1564,7 +2738,7 @@
       <w:tr>
         <w:tc>
           <w:tcPr>
-            <w:tcW w:w="1069" w:type="dxa"/>
+            <w:tcW w:w="929" w:type="dxa"/>
             <w:shd w:val="clear" w:color="auto" w:fill="FFE599" w:themeFill="accent4" w:themeFillTint="66"/>
             <w:vAlign w:val="center"/>
           </w:tcPr>
@@ -1576,47 +2750,87 @@
         </w:tc>
         <w:tc>
           <w:tcPr>
-            <w:tcW w:w="1679" w:type="dxa"/>
-            <w:shd w:val="clear" w:color="auto" w:fill="FFE599" w:themeFill="accent4" w:themeFillTint="66"/>
-          </w:tcPr>
-          <w:p/>
-        </w:tc>
-        <w:tc>
-          <w:tcPr>
-            <w:tcW w:w="2573" w:type="dxa"/>
-            <w:shd w:val="clear" w:color="auto" w:fill="FFE599" w:themeFill="accent4" w:themeFillTint="66"/>
-            <w:vAlign w:val="center"/>
-          </w:tcPr>
-          <w:p/>
-        </w:tc>
-        <w:tc>
-          <w:tcPr>
-            <w:tcW w:w="2520" w:type="dxa"/>
-            <w:shd w:val="clear" w:color="auto" w:fill="FFE599" w:themeFill="accent4" w:themeFillTint="66"/>
-            <w:vAlign w:val="center"/>
-          </w:tcPr>
-          <w:p/>
-        </w:tc>
-        <w:tc>
-          <w:tcPr>
-            <w:tcW w:w="2103" w:type="dxa"/>
-            <w:vMerge/>
-            <w:shd w:val="clear" w:color="auto" w:fill="FFE599" w:themeFill="accent4" w:themeFillTint="66"/>
-          </w:tcPr>
-          <w:p/>
-        </w:tc>
-        <w:tc>
-          <w:tcPr>
-            <w:tcW w:w="2361" w:type="dxa"/>
-            <w:shd w:val="clear" w:color="auto" w:fill="FFE599" w:themeFill="accent4" w:themeFillTint="66"/>
-          </w:tcPr>
-          <w:p/>
-        </w:tc>
-        <w:tc>
-          <w:tcPr>
-            <w:tcW w:w="2085" w:type="dxa"/>
-            <w:vMerge/>
-            <w:shd w:val="clear" w:color="auto" w:fill="FFE599" w:themeFill="accent4" w:themeFillTint="66"/>
+            <w:tcW w:w="1353" w:type="dxa"/>
+            <w:shd w:val="clear" w:color="auto" w:fill="FFE599" w:themeFill="accent4" w:themeFillTint="66"/>
+          </w:tcPr>
+          <w:p/>
+        </w:tc>
+        <w:tc>
+          <w:tcPr>
+            <w:tcW w:w="1884" w:type="dxa"/>
+            <w:shd w:val="clear" w:color="auto" w:fill="FFE599" w:themeFill="accent4" w:themeFillTint="66"/>
+            <w:vAlign w:val="center"/>
+          </w:tcPr>
+          <w:p/>
+        </w:tc>
+        <w:tc>
+          <w:tcPr>
+            <w:tcW w:w="1739" w:type="dxa"/>
+            <w:shd w:val="clear" w:color="auto" w:fill="FFE599" w:themeFill="accent4" w:themeFillTint="66"/>
+            <w:vAlign w:val="center"/>
+          </w:tcPr>
+          <w:p/>
+        </w:tc>
+        <w:tc>
+          <w:tcPr>
+            <w:tcW w:w="1481" w:type="dxa"/>
+            <w:vMerge/>
+            <w:shd w:val="clear" w:color="auto" w:fill="FFE599" w:themeFill="accent4" w:themeFillTint="66"/>
+          </w:tcPr>
+          <w:p/>
+        </w:tc>
+        <w:tc>
+          <w:tcPr>
+            <w:tcW w:w="2795" w:type="dxa"/>
+            <w:shd w:val="clear" w:color="auto" w:fill="FFE599" w:themeFill="accent4" w:themeFillTint="66"/>
+          </w:tcPr>
+          <w:p/>
+        </w:tc>
+        <w:tc>
+          <w:tcPr>
+            <w:tcW w:w="651" w:type="dxa"/>
+            <w:shd w:val="clear" w:color="auto" w:fill="FFE599" w:themeFill="accent4" w:themeFillTint="66"/>
+          </w:tcPr>
+          <w:p>
+            <w:r>
+              <w:t>*15</w:t>
+            </w:r>
+          </w:p>
+        </w:tc>
+        <w:tc>
+          <w:tcPr>
+            <w:tcW w:w="651" w:type="dxa"/>
+            <w:shd w:val="clear" w:color="auto" w:fill="FFE599" w:themeFill="accent4" w:themeFillTint="66"/>
+          </w:tcPr>
+          <w:p/>
+        </w:tc>
+        <w:tc>
+          <w:tcPr>
+            <w:tcW w:w="652" w:type="dxa"/>
+            <w:shd w:val="clear" w:color="auto" w:fill="FFE599" w:themeFill="accent4" w:themeFillTint="66"/>
+          </w:tcPr>
+          <w:p/>
+        </w:tc>
+        <w:tc>
+          <w:tcPr>
+            <w:tcW w:w="652" w:type="dxa"/>
+            <w:shd w:val="clear" w:color="auto" w:fill="FFE599" w:themeFill="accent4" w:themeFillTint="66"/>
+          </w:tcPr>
+          <w:p/>
+        </w:tc>
+        <w:tc>
+          <w:tcPr>
+            <w:tcW w:w="603" w:type="dxa"/>
+            <w:vMerge/>
+            <w:shd w:val="clear" w:color="auto" w:fill="FFE599" w:themeFill="accent4" w:themeFillTint="66"/>
+          </w:tcPr>
+          <w:p/>
+        </w:tc>
+        <w:tc>
+          <w:tcPr>
+            <w:tcW w:w="1651" w:type="dxa"/>
+            <w:vMerge/>
+            <w:shd w:val="clear" w:color="auto" w:fill="000000" w:themeFill="text1"/>
           </w:tcPr>
           <w:p/>
         </w:tc>
@@ -1678,7 +2892,7 @@
       </w:pPr>
     </w:p>
     <w:sectPr>
-      <w:pgSz w:w="15840" w:h="12240" w:orient="landscape" w:code="1"/>
+      <w:pgSz w:w="16838" w:h="11906" w:orient="landscape" w:code="9"/>
       <w:pgMar w:top="720" w:right="720" w:bottom="720" w:left="720" w:header="708" w:footer="708" w:gutter="0"/>
       <w:cols w:space="708"/>
       <w:docGrid w:linePitch="360"/>

</xml_diff>